<commit_message>
Cambio prestamo, edit show planilla create
</commit_message>
<xml_diff>
--- a/Cambios.docx
+++ b/Cambios.docx
@@ -3,6 +3,21 @@
 <w:document xmlns:wpc="http://schemas.microsoft.com/office/word/2010/wordprocessingCanvas" xmlns:cx="http://schemas.microsoft.com/office/drawing/2014/chartex" xmlns:cx1="http://schemas.microsoft.com/office/drawing/2015/9/8/chartex" xmlns:cx2="http://schemas.microsoft.com/office/drawing/2015/10/21/chartex" xmlns:cx3="http://schemas.microsoft.com/office/drawing/2016/5/9/chartex" xmlns:cx4="http://schemas.microsoft.com/office/drawing/2016/5/10/chartex" xmlns:cx5="http://schemas.microsoft.com/office/drawing/2016/5/11/chartex" xmlns:cx6="http://schemas.microsoft.com/office/drawing/2016/5/12/chartex" xmlns:cx7="http://schemas.microsoft.com/office/drawing/2016/5/13/chartex" xmlns:cx8="http://schemas.microsoft.com/office/drawing/2016/5/14/chartex" xmlns:mc="http://schemas.openxmlformats.org/markup-compatibility/2006" xmlns:aink="http://schemas.microsoft.com/office/drawing/2016/ink" xmlns:am3d="http://schemas.microsoft.com/office/drawing/2017/model3d" xmlns:o="urn:schemas-microsoft-com:office:office" xmlns:r="http://schemas.openxmlformats.org/officeDocument/2006/relationships" xmlns:m="http://schemas.openxmlformats.org/officeDocument/2006/math" xmlns:v="urn:schemas-microsoft-com:vml" xmlns:wp14="http://schemas.microsoft.com/office/word/2010/wordprocessingDrawing" xmlns:wp="http://schemas.openxmlformats.org/drawingml/2006/wordprocessingDrawing" xmlns:w10="urn:schemas-microsoft-com:office:word" xmlns:w="http://schemas.openxmlformats.org/wordprocessingml/2006/main" xmlns:w14="http://schemas.microsoft.com/office/word/2010/wordml" xmlns:w15="http://schemas.microsoft.com/office/word/2012/wordml" xmlns:w16cid="http://schemas.microsoft.com/office/word/2016/wordml/cid" xmlns:w16se="http://schemas.microsoft.com/office/word/2015/wordml/symex" xmlns:wpg="http://schemas.microsoft.com/office/word/2010/wordprocessingGroup" xmlns:wpi="http://schemas.microsoft.com/office/word/2010/wordprocessingInk" xmlns:wne="http://schemas.microsoft.com/office/word/2006/wordml" xmlns:wps="http://schemas.microsoft.com/office/word/2010/wordprocessingShape" mc:Ignorable="w14 w15 w16se w16cid wp14">
   <w:body>
     <w:p>
+      <w:pPr>
+        <w:rPr>
+          <w:u w:val="single"/>
+        </w:rPr>
+      </w:pPr>
+      <w:proofErr w:type="spellStart"/>
+      <w:r>
+        <w:t>Commit</w:t>
+      </w:r>
+      <w:proofErr w:type="spellEnd"/>
+      <w:r>
+        <w:t xml:space="preserve"> día 25/10/2018 </w:t>
+      </w:r>
+    </w:p>
+    <w:p>
       <w:r>
         <w:t>Agregados:</w:t>
       </w:r>
@@ -48,432 +63,814 @@
       </w:pPr>
       <w:r>
         <w:t>Request</w:t>
+      </w:r>
+    </w:p>
+    <w:p>
+      <w:pPr>
+        <w:pStyle w:val="Prrafodelista"/>
+        <w:numPr>
+          <w:ilvl w:val="0"/>
+          <w:numId w:val="1"/>
+        </w:numPr>
+      </w:pPr>
+      <w:r>
+        <w:t>Migración</w:t>
+      </w:r>
+    </w:p>
+    <w:p>
+      <w:pPr>
+        <w:pStyle w:val="Prrafodelista"/>
+        <w:numPr>
+          <w:ilvl w:val="1"/>
+          <w:numId w:val="1"/>
+        </w:numPr>
+      </w:pPr>
+      <w:proofErr w:type="spellStart"/>
+      <w:r>
+        <w:t>empleado_id</w:t>
+      </w:r>
+      <w:proofErr w:type="spellEnd"/>
+      <w:r>
+        <w:t>: Id del empleado al que se les agrega los datos de planilla</w:t>
+      </w:r>
+    </w:p>
+    <w:p>
+      <w:pPr>
+        <w:pStyle w:val="Prrafodelista"/>
+        <w:numPr>
+          <w:ilvl w:val="1"/>
+          <w:numId w:val="1"/>
+        </w:numPr>
+      </w:pPr>
+      <w:r>
+        <w:t xml:space="preserve">salario: El salario que </w:t>
+      </w:r>
+      <w:r>
+        <w:t>el empleado</w:t>
+      </w:r>
+      <w:r>
+        <w:t xml:space="preserve"> cobra de forma mensual, quincenal o semanal según el pago</w:t>
+      </w:r>
+    </w:p>
+    <w:p>
+      <w:pPr>
+        <w:pStyle w:val="Prrafodelista"/>
+        <w:numPr>
+          <w:ilvl w:val="1"/>
+          <w:numId w:val="1"/>
+        </w:numPr>
+      </w:pPr>
+      <w:proofErr w:type="spellStart"/>
+      <w:r>
+        <w:t>tipo_pago</w:t>
+      </w:r>
+      <w:proofErr w:type="spellEnd"/>
+      <w:r>
+        <w:t>: 1-Planilla 2-Contrato temporal, si el pago estará bajo retenciones normales o solamente se aplicará la renta</w:t>
+      </w:r>
+    </w:p>
+    <w:p>
+      <w:pPr>
+        <w:pStyle w:val="Prrafodelista"/>
+        <w:numPr>
+          <w:ilvl w:val="1"/>
+          <w:numId w:val="1"/>
+        </w:numPr>
+      </w:pPr>
+      <w:r>
+        <w:t xml:space="preserve">pago: 1-Mensual, 2-Quincenal, 3-Semanal </w:t>
+      </w:r>
+    </w:p>
+    <w:p>
+      <w:r>
+        <w:t>Renta</w:t>
+      </w:r>
+    </w:p>
+    <w:p>
+      <w:pPr>
+        <w:pStyle w:val="Prrafodelista"/>
+        <w:numPr>
+          <w:ilvl w:val="0"/>
+          <w:numId w:val="2"/>
+        </w:numPr>
+      </w:pPr>
+      <w:r>
+        <w:t>Modelo</w:t>
+      </w:r>
+    </w:p>
+    <w:p>
+      <w:pPr>
+        <w:pStyle w:val="Prrafodelista"/>
+        <w:numPr>
+          <w:ilvl w:val="0"/>
+          <w:numId w:val="2"/>
+        </w:numPr>
+      </w:pPr>
+      <w:r>
+        <w:t>Migración</w:t>
+      </w:r>
+    </w:p>
+    <w:p>
+      <w:pPr>
+        <w:pStyle w:val="Prrafodelista"/>
+        <w:numPr>
+          <w:ilvl w:val="1"/>
+          <w:numId w:val="2"/>
+        </w:numPr>
+      </w:pPr>
+      <w:proofErr w:type="spellStart"/>
+      <w:r>
+        <w:t>tipo_pago</w:t>
+      </w:r>
+      <w:proofErr w:type="spellEnd"/>
+      <w:r>
+        <w:t>: Mensual, Quincenal, Semanal</w:t>
+      </w:r>
+    </w:p>
+    <w:p>
+      <w:pPr>
+        <w:pStyle w:val="Prrafodelista"/>
+        <w:numPr>
+          <w:ilvl w:val="1"/>
+          <w:numId w:val="2"/>
+        </w:numPr>
+      </w:pPr>
+      <w:r>
+        <w:t xml:space="preserve">tramo: </w:t>
+      </w:r>
+      <w:proofErr w:type="spellStart"/>
+      <w:proofErr w:type="gramStart"/>
+      <w:r>
+        <w:t>I,II</w:t>
+      </w:r>
+      <w:proofErr w:type="gramEnd"/>
+      <w:r>
+        <w:t>,III,Iv</w:t>
+      </w:r>
+      <w:proofErr w:type="spellEnd"/>
+    </w:p>
+    <w:p>
+      <w:pPr>
+        <w:pStyle w:val="Prrafodelista"/>
+        <w:numPr>
+          <w:ilvl w:val="1"/>
+          <w:numId w:val="2"/>
+        </w:numPr>
+      </w:pPr>
+      <w:r>
+        <w:t>desde: Valor de inicio</w:t>
+      </w:r>
+    </w:p>
+    <w:p>
+      <w:pPr>
+        <w:pStyle w:val="Prrafodelista"/>
+        <w:numPr>
+          <w:ilvl w:val="1"/>
+          <w:numId w:val="2"/>
+        </w:numPr>
+      </w:pPr>
+      <w:r>
+        <w:t>hasta: Valor final</w:t>
+      </w:r>
+    </w:p>
+    <w:p>
+      <w:pPr>
+        <w:pStyle w:val="Prrafodelista"/>
+        <w:numPr>
+          <w:ilvl w:val="1"/>
+          <w:numId w:val="2"/>
+        </w:numPr>
+      </w:pPr>
+      <w:r>
+        <w:t>exceso: Sobre el exceso a aplicar la tarifa</w:t>
+      </w:r>
+    </w:p>
+    <w:p>
+      <w:pPr>
+        <w:pStyle w:val="Prrafodelista"/>
+        <w:numPr>
+          <w:ilvl w:val="1"/>
+          <w:numId w:val="2"/>
+        </w:numPr>
+      </w:pPr>
+      <w:r>
+        <w:t>porcentaje: Porcentaje a aplicar sobre el exceso</w:t>
+      </w:r>
+    </w:p>
+    <w:p>
+      <w:pPr>
+        <w:pStyle w:val="Prrafodelista"/>
+        <w:numPr>
+          <w:ilvl w:val="1"/>
+          <w:numId w:val="2"/>
+        </w:numPr>
+      </w:pPr>
+      <w:proofErr w:type="spellStart"/>
+      <w:r>
+        <w:t>cuota_fija</w:t>
+      </w:r>
+      <w:proofErr w:type="spellEnd"/>
+      <w:r>
+        <w:t>: Valor fijo a pagar</w:t>
+      </w:r>
+    </w:p>
+    <w:p>
+      <w:pPr>
+        <w:pStyle w:val="Prrafodelista"/>
+        <w:numPr>
+          <w:ilvl w:val="0"/>
+          <w:numId w:val="2"/>
+        </w:numPr>
+      </w:pPr>
+      <w:r>
+        <w:t>Semilla</w:t>
+      </w:r>
+    </w:p>
+    <w:p>
+      <w:r>
+        <w:t>Migración agregada para cambiar los campos de la tabla retenciones</w:t>
+      </w:r>
+    </w:p>
+    <w:p>
+      <w:pPr>
+        <w:pStyle w:val="Prrafodelista"/>
+        <w:numPr>
+          <w:ilvl w:val="0"/>
+          <w:numId w:val="5"/>
+        </w:numPr>
+      </w:pPr>
+      <w:proofErr w:type="spellStart"/>
+      <w:r>
+        <w:t>cambio_retenciones</w:t>
+      </w:r>
+      <w:proofErr w:type="spellEnd"/>
+      <w:r>
+        <w:t xml:space="preserve"> (Se borraron los campos anteriores)</w:t>
+      </w:r>
+    </w:p>
+    <w:p>
+      <w:pPr>
+        <w:pStyle w:val="Prrafodelista"/>
+        <w:numPr>
+          <w:ilvl w:val="1"/>
+          <w:numId w:val="5"/>
+        </w:numPr>
+      </w:pPr>
+      <w:r>
+        <w:t xml:space="preserve">nombre: </w:t>
+      </w:r>
+      <w:proofErr w:type="spellStart"/>
+      <w:r>
+        <w:t>isss</w:t>
+      </w:r>
+      <w:proofErr w:type="spellEnd"/>
+      <w:r>
+        <w:t xml:space="preserve">, </w:t>
+      </w:r>
+      <w:proofErr w:type="spellStart"/>
+      <w:r>
+        <w:t>afp</w:t>
+      </w:r>
+      <w:proofErr w:type="spellEnd"/>
+      <w:r>
+        <w:t>…</w:t>
+      </w:r>
+    </w:p>
+    <w:p>
+      <w:pPr>
+        <w:pStyle w:val="Prrafodelista"/>
+        <w:numPr>
+          <w:ilvl w:val="1"/>
+          <w:numId w:val="5"/>
+        </w:numPr>
+      </w:pPr>
+      <w:r>
+        <w:t>porcentaje: Valor según ley</w:t>
+      </w:r>
+    </w:p>
+    <w:p>
+      <w:pPr>
+        <w:pStyle w:val="Prrafodelista"/>
+        <w:numPr>
+          <w:ilvl w:val="1"/>
+          <w:numId w:val="5"/>
+        </w:numPr>
+      </w:pPr>
+      <w:r>
+        <w:t>techo: Valor máximo cotizable</w:t>
+      </w:r>
+      <w:r>
+        <w:t xml:space="preserve"> según ley</w:t>
+      </w:r>
+    </w:p>
+    <w:p>
+      <w:r>
+        <w:t>Vistas:</w:t>
+      </w:r>
+    </w:p>
+    <w:p>
+      <w:proofErr w:type="spellStart"/>
+      <w:r>
+        <w:t>Detalleplanilla</w:t>
+      </w:r>
+      <w:proofErr w:type="spellEnd"/>
+    </w:p>
+    <w:p>
+      <w:pPr>
+        <w:pStyle w:val="Prrafodelista"/>
+        <w:numPr>
+          <w:ilvl w:val="0"/>
+          <w:numId w:val="4"/>
+        </w:numPr>
+      </w:pPr>
+      <w:proofErr w:type="spellStart"/>
+      <w:r>
+        <w:t>Index</w:t>
+      </w:r>
+      <w:proofErr w:type="spellEnd"/>
+    </w:p>
+    <w:p>
+      <w:pPr>
+        <w:pStyle w:val="Prrafodelista"/>
+        <w:numPr>
+          <w:ilvl w:val="0"/>
+          <w:numId w:val="4"/>
+        </w:numPr>
+      </w:pPr>
+      <w:proofErr w:type="spellStart"/>
+      <w:r>
+        <w:t>Create</w:t>
+      </w:r>
+      <w:proofErr w:type="spellEnd"/>
+    </w:p>
+    <w:p>
+      <w:pPr>
+        <w:pStyle w:val="Prrafodelista"/>
+        <w:numPr>
+          <w:ilvl w:val="0"/>
+          <w:numId w:val="4"/>
+        </w:numPr>
+      </w:pPr>
+      <w:r>
+        <w:t>Formulario</w:t>
+      </w:r>
+    </w:p>
+    <w:p>
+      <w:r>
+        <w:t>Cambios:</w:t>
+      </w:r>
+    </w:p>
+    <w:p>
+      <w:pPr>
+        <w:pStyle w:val="Prrafodelista"/>
+        <w:numPr>
+          <w:ilvl w:val="0"/>
+          <w:numId w:val="3"/>
+        </w:numPr>
+      </w:pPr>
+      <w:r>
+        <w:t xml:space="preserve">Modelo empleado función </w:t>
+      </w:r>
+      <w:proofErr w:type="spellStart"/>
+      <w:r>
+        <w:t>hasMany</w:t>
+      </w:r>
+      <w:proofErr w:type="spellEnd"/>
+      <w:r>
+        <w:t xml:space="preserve"> agregada</w:t>
+      </w:r>
+    </w:p>
+    <w:p>
+      <w:pPr>
+        <w:pStyle w:val="Prrafodelista"/>
+        <w:numPr>
+          <w:ilvl w:val="0"/>
+          <w:numId w:val="3"/>
+        </w:numPr>
+      </w:pPr>
+      <w:proofErr w:type="spellStart"/>
+      <w:r>
+        <w:t>DatabaseSeeder</w:t>
+      </w:r>
+      <w:proofErr w:type="spellEnd"/>
+      <w:r>
+        <w:t xml:space="preserve"> para inicializar la tabla de la renta y las </w:t>
+      </w:r>
+      <w:proofErr w:type="spellStart"/>
+      <w:r>
+        <w:t>renteciones</w:t>
+      </w:r>
+      <w:proofErr w:type="spellEnd"/>
+    </w:p>
+    <w:p>
+      <w:pPr>
+        <w:pStyle w:val="Prrafodelista"/>
+        <w:numPr>
+          <w:ilvl w:val="0"/>
+          <w:numId w:val="3"/>
+        </w:numPr>
+      </w:pPr>
+      <w:proofErr w:type="spellStart"/>
+      <w:r>
+        <w:lastRenderedPageBreak/>
+        <w:t>Web.php</w:t>
+      </w:r>
+      <w:proofErr w:type="spellEnd"/>
+      <w:r>
+        <w:t xml:space="preserve"> cambio para </w:t>
+      </w:r>
+      <w:r>
+        <w:t>agregar la ruta de /</w:t>
+      </w:r>
+      <w:proofErr w:type="spellStart"/>
+      <w:r>
+        <w:t>detallesplanillas</w:t>
+      </w:r>
+      <w:proofErr w:type="spellEnd"/>
+    </w:p>
+    <w:p/>
+    <w:p>
+      <w:proofErr w:type="spellStart"/>
+      <w:r>
+        <w:t>Commit</w:t>
+      </w:r>
+      <w:proofErr w:type="spellEnd"/>
+      <w:r>
+        <w:t xml:space="preserve"> día </w:t>
+      </w:r>
+      <w:r>
+        <w:t>31</w:t>
+      </w:r>
+      <w:r>
+        <w:t xml:space="preserve">/10/2018 </w:t>
+      </w:r>
+    </w:p>
+    <w:p>
+      <w:r>
+        <w:t>Agregados:</w:t>
+      </w:r>
+    </w:p>
+    <w:p>
+      <w:proofErr w:type="spellStart"/>
+      <w:r>
+        <w:t>Detalleplanilla</w:t>
+      </w:r>
+      <w:proofErr w:type="spellEnd"/>
+      <w:r>
+        <w:t>:</w:t>
+      </w:r>
+    </w:p>
+    <w:p>
+      <w:pPr>
+        <w:pStyle w:val="Prrafodelista"/>
+        <w:numPr>
+          <w:ilvl w:val="0"/>
+          <w:numId w:val="7"/>
+        </w:numPr>
+      </w:pPr>
+      <w:proofErr w:type="spellStart"/>
+      <w:r>
+        <w:t>Edit</w:t>
+      </w:r>
+      <w:proofErr w:type="spellEnd"/>
+    </w:p>
+    <w:p>
+      <w:pPr>
+        <w:pStyle w:val="Prrafodelista"/>
+        <w:numPr>
+          <w:ilvl w:val="0"/>
+          <w:numId w:val="7"/>
+        </w:numPr>
+      </w:pPr>
+      <w:proofErr w:type="gramStart"/>
+      <w:r>
+        <w:t>Show</w:t>
+      </w:r>
+      <w:proofErr w:type="gramEnd"/>
+    </w:p>
+    <w:p>
+      <w:pPr>
+        <w:pStyle w:val="Prrafodelista"/>
+        <w:numPr>
+          <w:ilvl w:val="0"/>
+          <w:numId w:val="7"/>
+        </w:numPr>
+      </w:pPr>
+      <w:proofErr w:type="spellStart"/>
+      <w:r>
+        <w:t>Create</w:t>
+      </w:r>
+      <w:proofErr w:type="spellEnd"/>
+    </w:p>
+    <w:p>
+      <w:pPr>
+        <w:pStyle w:val="Prrafodelista"/>
+        <w:numPr>
+          <w:ilvl w:val="0"/>
+          <w:numId w:val="7"/>
+        </w:numPr>
+      </w:pPr>
+      <w:proofErr w:type="spellStart"/>
+      <w:r>
+        <w:t>Update</w:t>
+      </w:r>
+      <w:proofErr w:type="spellEnd"/>
+    </w:p>
+    <w:p>
+      <w:r>
+        <w:t>Cambios:</w:t>
+      </w:r>
+    </w:p>
+    <w:p>
+      <w:pPr>
+        <w:pStyle w:val="Prrafodelista"/>
+        <w:numPr>
+          <w:ilvl w:val="0"/>
+          <w:numId w:val="6"/>
+        </w:numPr>
+      </w:pPr>
+      <w:r>
+        <w:t>Controlador de detalle planilla para los procesos CRUD.</w:t>
+      </w:r>
+    </w:p>
+    <w:p>
+      <w:pPr>
+        <w:pStyle w:val="Prrafodelista"/>
+        <w:numPr>
+          <w:ilvl w:val="0"/>
+          <w:numId w:val="6"/>
+        </w:numPr>
+      </w:pPr>
+      <w:r>
+        <w:t xml:space="preserve">Modelo detalle planilla </w:t>
+      </w:r>
+      <w:proofErr w:type="spellStart"/>
+      <w:r>
+        <w:t>belongsTo</w:t>
+      </w:r>
+      <w:proofErr w:type="spellEnd"/>
+      <w:r>
+        <w:t xml:space="preserve"> de /empleado</w:t>
+      </w:r>
+    </w:p>
+    <w:p>
+      <w:pPr>
+        <w:pStyle w:val="Prrafodelista"/>
+        <w:numPr>
+          <w:ilvl w:val="0"/>
+          <w:numId w:val="6"/>
+        </w:numPr>
+      </w:pPr>
+      <w:r>
+        <w:t xml:space="preserve">Modelo detalle </w:t>
+      </w:r>
+      <w:r>
+        <w:t>función que retorna los empleados que cuentan con los datos de planilla</w:t>
+      </w:r>
+    </w:p>
+    <w:p>
+      <w:proofErr w:type="spellStart"/>
+      <w:r>
+        <w:t>Commit</w:t>
+      </w:r>
+      <w:proofErr w:type="spellEnd"/>
+      <w:r>
+        <w:t xml:space="preserve"> día 07</w:t>
+      </w:r>
+      <w:r>
+        <w:t>/1</w:t>
+      </w:r>
+      <w:r>
+        <w:t>1</w:t>
+      </w:r>
+      <w:r>
+        <w:t>/2018</w:t>
+      </w:r>
+    </w:p>
+    <w:p>
+      <w:r>
+        <w:t>Agregado:</w:t>
+      </w:r>
+    </w:p>
+    <w:p>
+      <w:r>
+        <w:t>Prestamos:</w:t>
+      </w:r>
+    </w:p>
+    <w:p>
+      <w:pPr>
+        <w:pStyle w:val="Prrafodelista"/>
+        <w:numPr>
+          <w:ilvl w:val="0"/>
+          <w:numId w:val="8"/>
+        </w:numPr>
+      </w:pPr>
+      <w:r>
+        <w:t>Migración para agregar campos</w:t>
+      </w:r>
+    </w:p>
+    <w:p>
+      <w:pPr>
+        <w:pStyle w:val="Prrafodelista"/>
+        <w:numPr>
+          <w:ilvl w:val="1"/>
+          <w:numId w:val="8"/>
+        </w:numPr>
+      </w:pPr>
+      <w:r>
+        <w:t>Número de cuotas</w:t>
+      </w:r>
+    </w:p>
+    <w:p>
+      <w:pPr>
+        <w:pStyle w:val="Prrafodelista"/>
+        <w:numPr>
+          <w:ilvl w:val="1"/>
+          <w:numId w:val="8"/>
+        </w:numPr>
+      </w:pPr>
+      <w:r>
+        <w:t>Cuota por cobrar del préstamo</w:t>
+      </w:r>
+    </w:p>
+    <w:p>
+      <w:pPr>
+        <w:pStyle w:val="Prrafodelista"/>
+        <w:numPr>
+          <w:ilvl w:val="0"/>
+          <w:numId w:val="8"/>
+        </w:numPr>
+      </w:pPr>
+      <w:proofErr w:type="spellStart"/>
+      <w:r>
+        <w:t>Edit</w:t>
+      </w:r>
+      <w:proofErr w:type="spellEnd"/>
+    </w:p>
+    <w:p>
+      <w:pPr>
+        <w:pStyle w:val="Prrafodelista"/>
+        <w:numPr>
+          <w:ilvl w:val="0"/>
+          <w:numId w:val="8"/>
+        </w:numPr>
+      </w:pPr>
+      <w:proofErr w:type="gramStart"/>
+      <w:r>
+        <w:t>Show</w:t>
+      </w:r>
+      <w:proofErr w:type="gramEnd"/>
+    </w:p>
+    <w:p>
+      <w:pPr>
+        <w:pStyle w:val="Prrafodelista"/>
+        <w:numPr>
+          <w:ilvl w:val="0"/>
+          <w:numId w:val="8"/>
+        </w:numPr>
+      </w:pPr>
+      <w:proofErr w:type="spellStart"/>
+      <w:r>
+        <w:t>Update</w:t>
+      </w:r>
+      <w:proofErr w:type="spellEnd"/>
+    </w:p>
+    <w:p>
+      <w:r>
+        <w:t>Cambios:</w:t>
+      </w:r>
+    </w:p>
+    <w:p>
+      <w:pPr>
+        <w:pStyle w:val="Prrafodelista"/>
+        <w:numPr>
+          <w:ilvl w:val="0"/>
+          <w:numId w:val="9"/>
+        </w:numPr>
+      </w:pPr>
+      <w:r>
+        <w:t>Modelo detalle planilla corrección</w:t>
+      </w:r>
+    </w:p>
+    <w:p>
+      <w:pPr>
+        <w:pStyle w:val="Prrafodelista"/>
+        <w:numPr>
+          <w:ilvl w:val="0"/>
+          <w:numId w:val="9"/>
+        </w:numPr>
+      </w:pPr>
+      <w:r>
+        <w:t xml:space="preserve">Controlador de </w:t>
+      </w:r>
+      <w:r>
+        <w:t>préstamos</w:t>
+      </w:r>
+      <w:r>
+        <w:t xml:space="preserve"> para los procesos </w:t>
+      </w:r>
+      <w:r>
+        <w:t>RU.</w:t>
+      </w:r>
+    </w:p>
+    <w:p>
+      <w:pPr>
+        <w:pStyle w:val="Prrafodelista"/>
+        <w:numPr>
+          <w:ilvl w:val="0"/>
+          <w:numId w:val="9"/>
+        </w:numPr>
+      </w:pPr>
+      <w:r>
+        <w:t>Modelo préstamo función que retorna cuota del prestamos</w:t>
+      </w:r>
+    </w:p>
+    <w:p>
+      <w:pPr>
+        <w:pStyle w:val="Prrafodelista"/>
+        <w:numPr>
+          <w:ilvl w:val="0"/>
+          <w:numId w:val="9"/>
+        </w:numPr>
+      </w:pPr>
+      <w:r>
+        <w:t>Corrección para planilla</w:t>
+      </w:r>
+    </w:p>
+    <w:p>
+      <w:pPr>
+        <w:pStyle w:val="Prrafodelista"/>
+        <w:numPr>
+          <w:ilvl w:val="1"/>
+          <w:numId w:val="9"/>
+        </w:numPr>
+      </w:pPr>
+      <w:proofErr w:type="spellStart"/>
+      <w:r>
+        <w:t>Create.blade.php</w:t>
+      </w:r>
+      <w:proofErr w:type="spellEnd"/>
+    </w:p>
+    <w:p>
+      <w:pPr>
+        <w:pStyle w:val="Prrafodelista"/>
+        <w:numPr>
+          <w:ilvl w:val="1"/>
+          <w:numId w:val="9"/>
+        </w:numPr>
+      </w:pPr>
+      <w:proofErr w:type="spellStart"/>
+      <w:r>
+        <w:t>Planilla.blade.php</w:t>
+      </w:r>
+      <w:proofErr w:type="spellEnd"/>
+    </w:p>
+    <w:p>
+      <w:pPr>
+        <w:pStyle w:val="Prrafodelista"/>
+        <w:numPr>
+          <w:ilvl w:val="0"/>
+          <w:numId w:val="9"/>
+        </w:numPr>
+      </w:pPr>
+      <w:r>
+        <w:t>Corrección en préstamo</w:t>
+      </w:r>
+    </w:p>
+    <w:p>
+      <w:pPr>
+        <w:pStyle w:val="Prrafodelista"/>
+        <w:numPr>
+          <w:ilvl w:val="1"/>
+          <w:numId w:val="9"/>
+        </w:numPr>
+      </w:pPr>
+      <w:proofErr w:type="spellStart"/>
+      <w:r>
+        <w:t>For</w:t>
+      </w:r>
+      <w:r>
+        <w:t>mulario.blade.php</w:t>
+      </w:r>
+      <w:proofErr w:type="spellEnd"/>
+    </w:p>
+    <w:p>
+      <w:pPr>
+        <w:pStyle w:val="Prrafodelista"/>
+        <w:numPr>
+          <w:ilvl w:val="1"/>
+          <w:numId w:val="9"/>
+        </w:numPr>
+      </w:pPr>
+      <w:r>
+        <w:t>Index.blade.php</w:t>
       </w:r>
       <w:bookmarkStart w:id="0" w:name="_GoBack"/>
       <w:bookmarkEnd w:id="0"/>
     </w:p>
-    <w:p>
-      <w:pPr>
-        <w:pStyle w:val="Prrafodelista"/>
-        <w:numPr>
-          <w:ilvl w:val="0"/>
-          <w:numId w:val="1"/>
-        </w:numPr>
-      </w:pPr>
-      <w:r>
-        <w:t>Migración</w:t>
-      </w:r>
-    </w:p>
-    <w:p>
-      <w:pPr>
-        <w:pStyle w:val="Prrafodelista"/>
-        <w:numPr>
-          <w:ilvl w:val="1"/>
-          <w:numId w:val="1"/>
-        </w:numPr>
-      </w:pPr>
-      <w:proofErr w:type="spellStart"/>
-      <w:r>
-        <w:t>empleado_id</w:t>
-      </w:r>
-      <w:proofErr w:type="spellEnd"/>
-      <w:r>
-        <w:t>: Id del empleado al que se les agrega los datos de planilla</w:t>
-      </w:r>
-    </w:p>
-    <w:p>
-      <w:pPr>
-        <w:pStyle w:val="Prrafodelista"/>
-        <w:numPr>
-          <w:ilvl w:val="1"/>
-          <w:numId w:val="1"/>
-        </w:numPr>
-      </w:pPr>
-      <w:r>
-        <w:t xml:space="preserve">salario: El salario que </w:t>
-      </w:r>
-      <w:r>
-        <w:t>el empleado</w:t>
-      </w:r>
-      <w:r>
-        <w:t xml:space="preserve"> cobra de forma mensual, quincenal o semanal según el pago</w:t>
-      </w:r>
-    </w:p>
-    <w:p>
-      <w:pPr>
-        <w:pStyle w:val="Prrafodelista"/>
-        <w:numPr>
-          <w:ilvl w:val="1"/>
-          <w:numId w:val="1"/>
-        </w:numPr>
-      </w:pPr>
-      <w:proofErr w:type="spellStart"/>
-      <w:r>
-        <w:t>tipo_pago</w:t>
-      </w:r>
-      <w:proofErr w:type="spellEnd"/>
-      <w:r>
-        <w:t>: 1-Planilla 2-Contrato temporal, si el pago estará bajo retenciones normales o solamente se aplicará la renta</w:t>
-      </w:r>
-    </w:p>
-    <w:p>
-      <w:pPr>
-        <w:pStyle w:val="Prrafodelista"/>
-        <w:numPr>
-          <w:ilvl w:val="1"/>
-          <w:numId w:val="1"/>
-        </w:numPr>
-      </w:pPr>
-      <w:r>
-        <w:t xml:space="preserve">pago: 1-Mensual, 2-Quincenal, 3-Semanal </w:t>
-      </w:r>
-    </w:p>
-    <w:p>
-      <w:r>
-        <w:t>Renta</w:t>
-      </w:r>
-    </w:p>
-    <w:p>
-      <w:pPr>
-        <w:pStyle w:val="Prrafodelista"/>
-        <w:numPr>
-          <w:ilvl w:val="0"/>
-          <w:numId w:val="2"/>
-        </w:numPr>
-      </w:pPr>
-      <w:r>
-        <w:t>Modelo</w:t>
-      </w:r>
-    </w:p>
-    <w:p>
-      <w:pPr>
-        <w:pStyle w:val="Prrafodelista"/>
-        <w:numPr>
-          <w:ilvl w:val="0"/>
-          <w:numId w:val="2"/>
-        </w:numPr>
-      </w:pPr>
-      <w:r>
-        <w:t>Migración</w:t>
-      </w:r>
-    </w:p>
-    <w:p>
-      <w:pPr>
-        <w:pStyle w:val="Prrafodelista"/>
-        <w:numPr>
-          <w:ilvl w:val="1"/>
-          <w:numId w:val="2"/>
-        </w:numPr>
-      </w:pPr>
-      <w:proofErr w:type="spellStart"/>
-      <w:r>
-        <w:t>tipo_pago</w:t>
-      </w:r>
-      <w:proofErr w:type="spellEnd"/>
-      <w:r>
-        <w:t>: Mensual, Quincenal, Semanal</w:t>
-      </w:r>
-    </w:p>
-    <w:p>
-      <w:pPr>
-        <w:pStyle w:val="Prrafodelista"/>
-        <w:numPr>
-          <w:ilvl w:val="1"/>
-          <w:numId w:val="2"/>
-        </w:numPr>
-      </w:pPr>
-      <w:r>
-        <w:t xml:space="preserve">tramo: </w:t>
-      </w:r>
-      <w:proofErr w:type="spellStart"/>
-      <w:proofErr w:type="gramStart"/>
-      <w:r>
-        <w:t>I,II</w:t>
-      </w:r>
-      <w:proofErr w:type="gramEnd"/>
-      <w:r>
-        <w:t>,III,Iv</w:t>
-      </w:r>
-      <w:proofErr w:type="spellEnd"/>
-    </w:p>
-    <w:p>
-      <w:pPr>
-        <w:pStyle w:val="Prrafodelista"/>
-        <w:numPr>
-          <w:ilvl w:val="1"/>
-          <w:numId w:val="2"/>
-        </w:numPr>
-      </w:pPr>
-      <w:r>
-        <w:t>desde: Valor de inicio</w:t>
-      </w:r>
-    </w:p>
-    <w:p>
-      <w:pPr>
-        <w:pStyle w:val="Prrafodelista"/>
-        <w:numPr>
-          <w:ilvl w:val="1"/>
-          <w:numId w:val="2"/>
-        </w:numPr>
-      </w:pPr>
-      <w:r>
-        <w:t>hasta: Valor final</w:t>
-      </w:r>
-    </w:p>
-    <w:p>
-      <w:pPr>
-        <w:pStyle w:val="Prrafodelista"/>
-        <w:numPr>
-          <w:ilvl w:val="1"/>
-          <w:numId w:val="2"/>
-        </w:numPr>
-      </w:pPr>
-      <w:r>
-        <w:t>exceso: Sobre el exceso a aplicar la tarifa</w:t>
-      </w:r>
-    </w:p>
-    <w:p>
-      <w:pPr>
-        <w:pStyle w:val="Prrafodelista"/>
-        <w:numPr>
-          <w:ilvl w:val="1"/>
-          <w:numId w:val="2"/>
-        </w:numPr>
-      </w:pPr>
-      <w:r>
-        <w:t>porcentaje: Porcentaje a aplicar sobre el exceso</w:t>
-      </w:r>
-    </w:p>
-    <w:p>
-      <w:pPr>
-        <w:pStyle w:val="Prrafodelista"/>
-        <w:numPr>
-          <w:ilvl w:val="1"/>
-          <w:numId w:val="2"/>
-        </w:numPr>
-      </w:pPr>
-      <w:proofErr w:type="spellStart"/>
-      <w:r>
-        <w:t>cuota_fija</w:t>
-      </w:r>
-      <w:proofErr w:type="spellEnd"/>
-      <w:r>
-        <w:t>: Valor fijo a pagar</w:t>
-      </w:r>
-    </w:p>
-    <w:p>
-      <w:pPr>
-        <w:pStyle w:val="Prrafodelista"/>
-        <w:numPr>
-          <w:ilvl w:val="0"/>
-          <w:numId w:val="2"/>
-        </w:numPr>
-      </w:pPr>
-      <w:r>
-        <w:t>Semilla</w:t>
-      </w:r>
-    </w:p>
-    <w:p>
-      <w:r>
-        <w:t>Migración agregada para cambiar los campos de la tabla retenciones</w:t>
-      </w:r>
-    </w:p>
-    <w:p>
-      <w:pPr>
-        <w:pStyle w:val="Prrafodelista"/>
-        <w:numPr>
-          <w:ilvl w:val="0"/>
-          <w:numId w:val="5"/>
-        </w:numPr>
-      </w:pPr>
-      <w:proofErr w:type="spellStart"/>
-      <w:r>
-        <w:t>cambio_retenciones</w:t>
-      </w:r>
-      <w:proofErr w:type="spellEnd"/>
-      <w:r>
-        <w:t xml:space="preserve"> (Se borraron los campos anteriores)</w:t>
-      </w:r>
-    </w:p>
-    <w:p>
-      <w:pPr>
-        <w:pStyle w:val="Prrafodelista"/>
-        <w:numPr>
-          <w:ilvl w:val="1"/>
-          <w:numId w:val="5"/>
-        </w:numPr>
-      </w:pPr>
-      <w:r>
-        <w:t xml:space="preserve">nombre: </w:t>
-      </w:r>
-      <w:proofErr w:type="spellStart"/>
-      <w:r>
-        <w:t>isss</w:t>
-      </w:r>
-      <w:proofErr w:type="spellEnd"/>
-      <w:r>
-        <w:t xml:space="preserve">, </w:t>
-      </w:r>
-      <w:proofErr w:type="spellStart"/>
-      <w:r>
-        <w:t>afp</w:t>
-      </w:r>
-      <w:proofErr w:type="spellEnd"/>
-      <w:r>
-        <w:t>…</w:t>
-      </w:r>
-    </w:p>
-    <w:p>
-      <w:pPr>
-        <w:pStyle w:val="Prrafodelista"/>
-        <w:numPr>
-          <w:ilvl w:val="1"/>
-          <w:numId w:val="5"/>
-        </w:numPr>
-      </w:pPr>
-      <w:r>
-        <w:t>porcentaje: Valor según ley</w:t>
-      </w:r>
-    </w:p>
-    <w:p>
-      <w:pPr>
-        <w:pStyle w:val="Prrafodelista"/>
-        <w:numPr>
-          <w:ilvl w:val="1"/>
-          <w:numId w:val="5"/>
-        </w:numPr>
-      </w:pPr>
-      <w:r>
-        <w:t>techo: Valor máximo cotizable</w:t>
-      </w:r>
-      <w:r>
-        <w:t xml:space="preserve"> según ley</w:t>
-      </w:r>
-    </w:p>
-    <w:p>
-      <w:r>
-        <w:t>Vistas:</w:t>
-      </w:r>
-    </w:p>
-    <w:p>
-      <w:proofErr w:type="spellStart"/>
-      <w:r>
-        <w:t>Detalleplanilla</w:t>
-      </w:r>
-      <w:proofErr w:type="spellEnd"/>
-    </w:p>
-    <w:p>
-      <w:pPr>
-        <w:pStyle w:val="Prrafodelista"/>
-        <w:numPr>
-          <w:ilvl w:val="0"/>
-          <w:numId w:val="4"/>
-        </w:numPr>
-      </w:pPr>
-      <w:proofErr w:type="spellStart"/>
-      <w:r>
-        <w:t>Index</w:t>
-      </w:r>
-      <w:proofErr w:type="spellEnd"/>
-    </w:p>
-    <w:p>
-      <w:pPr>
-        <w:pStyle w:val="Prrafodelista"/>
-        <w:numPr>
-          <w:ilvl w:val="0"/>
-          <w:numId w:val="4"/>
-        </w:numPr>
-      </w:pPr>
-      <w:proofErr w:type="spellStart"/>
-      <w:r>
-        <w:t>Create</w:t>
-      </w:r>
-      <w:proofErr w:type="spellEnd"/>
-    </w:p>
-    <w:p>
-      <w:pPr>
-        <w:pStyle w:val="Prrafodelista"/>
-        <w:numPr>
-          <w:ilvl w:val="0"/>
-          <w:numId w:val="4"/>
-        </w:numPr>
-      </w:pPr>
-      <w:r>
-        <w:t>Formulario</w:t>
-      </w:r>
-    </w:p>
-    <w:p>
-      <w:r>
-        <w:t>Cambios:</w:t>
-      </w:r>
-    </w:p>
-    <w:p>
-      <w:pPr>
-        <w:pStyle w:val="Prrafodelista"/>
-        <w:numPr>
-          <w:ilvl w:val="0"/>
-          <w:numId w:val="3"/>
-        </w:numPr>
-      </w:pPr>
-      <w:r>
-        <w:t xml:space="preserve">Modelo empleado función </w:t>
-      </w:r>
-      <w:proofErr w:type="spellStart"/>
-      <w:r>
-        <w:t>hasMany</w:t>
-      </w:r>
-      <w:proofErr w:type="spellEnd"/>
-      <w:r>
-        <w:t xml:space="preserve"> agregada</w:t>
-      </w:r>
-    </w:p>
-    <w:p>
-      <w:pPr>
-        <w:pStyle w:val="Prrafodelista"/>
-        <w:numPr>
-          <w:ilvl w:val="0"/>
-          <w:numId w:val="3"/>
-        </w:numPr>
-      </w:pPr>
-      <w:proofErr w:type="spellStart"/>
-      <w:r>
-        <w:t>DatabaseSeeder</w:t>
-      </w:r>
-      <w:proofErr w:type="spellEnd"/>
-      <w:r>
-        <w:t xml:space="preserve"> para inicializar la tabla de la renta y las </w:t>
-      </w:r>
-      <w:proofErr w:type="spellStart"/>
-      <w:r>
-        <w:t>renteciones</w:t>
-      </w:r>
-      <w:proofErr w:type="spellEnd"/>
-    </w:p>
-    <w:p>
-      <w:pPr>
-        <w:pStyle w:val="Prrafodelista"/>
-        <w:numPr>
-          <w:ilvl w:val="0"/>
-          <w:numId w:val="3"/>
-        </w:numPr>
-      </w:pPr>
-      <w:proofErr w:type="spellStart"/>
-      <w:r>
-        <w:t>Web.php</w:t>
-      </w:r>
-      <w:proofErr w:type="spellEnd"/>
-      <w:r>
-        <w:t xml:space="preserve"> cambio para </w:t>
-      </w:r>
-      <w:r>
-        <w:t>agregar la ruta de /</w:t>
-      </w:r>
-      <w:proofErr w:type="spellStart"/>
-      <w:r>
-        <w:t>detallesplanillas</w:t>
-      </w:r>
-      <w:proofErr w:type="spellEnd"/>
-    </w:p>
+    <w:p/>
+    <w:p/>
+    <w:p/>
     <w:sectPr>
       <w:pgSz w:w="12240" w:h="15840"/>
       <w:pgMar w:top="1417" w:right="1701" w:bottom="1417" w:left="1701" w:header="708" w:footer="708" w:gutter="0"/>
@@ -600,6 +997,119 @@
     </w:lvl>
   </w:abstractNum>
   <w:abstractNum w:abstractNumId="1" w15:restartNumberingAfterBreak="0">
+    <w:nsid w:val="1C837D41"/>
+    <w:multiLevelType w:val="hybridMultilevel"/>
+    <w:tmpl w:val="070009DE"/>
+    <w:lvl w:ilvl="0" w:tplc="080A0001">
+      <w:start w:val="1"/>
+      <w:numFmt w:val="bullet"/>
+      <w:lvlText w:val=""/>
+      <w:lvlJc w:val="left"/>
+      <w:pPr>
+        <w:ind w:left="720" w:hanging="360"/>
+      </w:pPr>
+      <w:rPr>
+        <w:rFonts w:ascii="Symbol" w:hAnsi="Symbol" w:hint="default"/>
+      </w:rPr>
+    </w:lvl>
+    <w:lvl w:ilvl="1" w:tplc="080A0003" w:tentative="1">
+      <w:start w:val="1"/>
+      <w:numFmt w:val="bullet"/>
+      <w:lvlText w:val="o"/>
+      <w:lvlJc w:val="left"/>
+      <w:pPr>
+        <w:ind w:left="1440" w:hanging="360"/>
+      </w:pPr>
+      <w:rPr>
+        <w:rFonts w:ascii="Courier New" w:hAnsi="Courier New" w:cs="Courier New" w:hint="default"/>
+      </w:rPr>
+    </w:lvl>
+    <w:lvl w:ilvl="2" w:tplc="080A0005" w:tentative="1">
+      <w:start w:val="1"/>
+      <w:numFmt w:val="bullet"/>
+      <w:lvlText w:val=""/>
+      <w:lvlJc w:val="left"/>
+      <w:pPr>
+        <w:ind w:left="2160" w:hanging="360"/>
+      </w:pPr>
+      <w:rPr>
+        <w:rFonts w:ascii="Wingdings" w:hAnsi="Wingdings" w:hint="default"/>
+      </w:rPr>
+    </w:lvl>
+    <w:lvl w:ilvl="3" w:tplc="080A0001" w:tentative="1">
+      <w:start w:val="1"/>
+      <w:numFmt w:val="bullet"/>
+      <w:lvlText w:val=""/>
+      <w:lvlJc w:val="left"/>
+      <w:pPr>
+        <w:ind w:left="2880" w:hanging="360"/>
+      </w:pPr>
+      <w:rPr>
+        <w:rFonts w:ascii="Symbol" w:hAnsi="Symbol" w:hint="default"/>
+      </w:rPr>
+    </w:lvl>
+    <w:lvl w:ilvl="4" w:tplc="080A0003" w:tentative="1">
+      <w:start w:val="1"/>
+      <w:numFmt w:val="bullet"/>
+      <w:lvlText w:val="o"/>
+      <w:lvlJc w:val="left"/>
+      <w:pPr>
+        <w:ind w:left="3600" w:hanging="360"/>
+      </w:pPr>
+      <w:rPr>
+        <w:rFonts w:ascii="Courier New" w:hAnsi="Courier New" w:cs="Courier New" w:hint="default"/>
+      </w:rPr>
+    </w:lvl>
+    <w:lvl w:ilvl="5" w:tplc="080A0005" w:tentative="1">
+      <w:start w:val="1"/>
+      <w:numFmt w:val="bullet"/>
+      <w:lvlText w:val=""/>
+      <w:lvlJc w:val="left"/>
+      <w:pPr>
+        <w:ind w:left="4320" w:hanging="360"/>
+      </w:pPr>
+      <w:rPr>
+        <w:rFonts w:ascii="Wingdings" w:hAnsi="Wingdings" w:hint="default"/>
+      </w:rPr>
+    </w:lvl>
+    <w:lvl w:ilvl="6" w:tplc="080A0001" w:tentative="1">
+      <w:start w:val="1"/>
+      <w:numFmt w:val="bullet"/>
+      <w:lvlText w:val=""/>
+      <w:lvlJc w:val="left"/>
+      <w:pPr>
+        <w:ind w:left="5040" w:hanging="360"/>
+      </w:pPr>
+      <w:rPr>
+        <w:rFonts w:ascii="Symbol" w:hAnsi="Symbol" w:hint="default"/>
+      </w:rPr>
+    </w:lvl>
+    <w:lvl w:ilvl="7" w:tplc="080A0003" w:tentative="1">
+      <w:start w:val="1"/>
+      <w:numFmt w:val="bullet"/>
+      <w:lvlText w:val="o"/>
+      <w:lvlJc w:val="left"/>
+      <w:pPr>
+        <w:ind w:left="5760" w:hanging="360"/>
+      </w:pPr>
+      <w:rPr>
+        <w:rFonts w:ascii="Courier New" w:hAnsi="Courier New" w:cs="Courier New" w:hint="default"/>
+      </w:rPr>
+    </w:lvl>
+    <w:lvl w:ilvl="8" w:tplc="080A0005" w:tentative="1">
+      <w:start w:val="1"/>
+      <w:numFmt w:val="bullet"/>
+      <w:lvlText w:val=""/>
+      <w:lvlJc w:val="left"/>
+      <w:pPr>
+        <w:ind w:left="6480" w:hanging="360"/>
+      </w:pPr>
+      <w:rPr>
+        <w:rFonts w:ascii="Wingdings" w:hAnsi="Wingdings" w:hint="default"/>
+      </w:rPr>
+    </w:lvl>
+  </w:abstractNum>
+  <w:abstractNum w:abstractNumId="2" w15:restartNumberingAfterBreak="0">
     <w:nsid w:val="266E0634"/>
     <w:multiLevelType w:val="hybridMultilevel"/>
     <w:tmpl w:val="309AF44E"/>
@@ -712,7 +1222,7 @@
       </w:rPr>
     </w:lvl>
   </w:abstractNum>
-  <w:abstractNum w:abstractNumId="2" w15:restartNumberingAfterBreak="0">
+  <w:abstractNum w:abstractNumId="3" w15:restartNumberingAfterBreak="0">
     <w:nsid w:val="332D103D"/>
     <w:multiLevelType w:val="hybridMultilevel"/>
     <w:tmpl w:val="5C3E3FAA"/>
@@ -825,7 +1335,233 @@
       </w:rPr>
     </w:lvl>
   </w:abstractNum>
-  <w:abstractNum w:abstractNumId="3" w15:restartNumberingAfterBreak="0">
+  <w:abstractNum w:abstractNumId="4" w15:restartNumberingAfterBreak="0">
+    <w:nsid w:val="63297A3C"/>
+    <w:multiLevelType w:val="hybridMultilevel"/>
+    <w:tmpl w:val="2154F68E"/>
+    <w:lvl w:ilvl="0" w:tplc="080A0001">
+      <w:start w:val="1"/>
+      <w:numFmt w:val="bullet"/>
+      <w:lvlText w:val=""/>
+      <w:lvlJc w:val="left"/>
+      <w:pPr>
+        <w:ind w:left="720" w:hanging="360"/>
+      </w:pPr>
+      <w:rPr>
+        <w:rFonts w:ascii="Symbol" w:hAnsi="Symbol" w:hint="default"/>
+      </w:rPr>
+    </w:lvl>
+    <w:lvl w:ilvl="1" w:tplc="080A0003">
+      <w:start w:val="1"/>
+      <w:numFmt w:val="bullet"/>
+      <w:lvlText w:val="o"/>
+      <w:lvlJc w:val="left"/>
+      <w:pPr>
+        <w:ind w:left="1440" w:hanging="360"/>
+      </w:pPr>
+      <w:rPr>
+        <w:rFonts w:ascii="Courier New" w:hAnsi="Courier New" w:cs="Courier New" w:hint="default"/>
+      </w:rPr>
+    </w:lvl>
+    <w:lvl w:ilvl="2" w:tplc="080A0005" w:tentative="1">
+      <w:start w:val="1"/>
+      <w:numFmt w:val="bullet"/>
+      <w:lvlText w:val=""/>
+      <w:lvlJc w:val="left"/>
+      <w:pPr>
+        <w:ind w:left="2160" w:hanging="360"/>
+      </w:pPr>
+      <w:rPr>
+        <w:rFonts w:ascii="Wingdings" w:hAnsi="Wingdings" w:hint="default"/>
+      </w:rPr>
+    </w:lvl>
+    <w:lvl w:ilvl="3" w:tplc="080A0001" w:tentative="1">
+      <w:start w:val="1"/>
+      <w:numFmt w:val="bullet"/>
+      <w:lvlText w:val=""/>
+      <w:lvlJc w:val="left"/>
+      <w:pPr>
+        <w:ind w:left="2880" w:hanging="360"/>
+      </w:pPr>
+      <w:rPr>
+        <w:rFonts w:ascii="Symbol" w:hAnsi="Symbol" w:hint="default"/>
+      </w:rPr>
+    </w:lvl>
+    <w:lvl w:ilvl="4" w:tplc="080A0003" w:tentative="1">
+      <w:start w:val="1"/>
+      <w:numFmt w:val="bullet"/>
+      <w:lvlText w:val="o"/>
+      <w:lvlJc w:val="left"/>
+      <w:pPr>
+        <w:ind w:left="3600" w:hanging="360"/>
+      </w:pPr>
+      <w:rPr>
+        <w:rFonts w:ascii="Courier New" w:hAnsi="Courier New" w:cs="Courier New" w:hint="default"/>
+      </w:rPr>
+    </w:lvl>
+    <w:lvl w:ilvl="5" w:tplc="080A0005" w:tentative="1">
+      <w:start w:val="1"/>
+      <w:numFmt w:val="bullet"/>
+      <w:lvlText w:val=""/>
+      <w:lvlJc w:val="left"/>
+      <w:pPr>
+        <w:ind w:left="4320" w:hanging="360"/>
+      </w:pPr>
+      <w:rPr>
+        <w:rFonts w:ascii="Wingdings" w:hAnsi="Wingdings" w:hint="default"/>
+      </w:rPr>
+    </w:lvl>
+    <w:lvl w:ilvl="6" w:tplc="080A0001" w:tentative="1">
+      <w:start w:val="1"/>
+      <w:numFmt w:val="bullet"/>
+      <w:lvlText w:val=""/>
+      <w:lvlJc w:val="left"/>
+      <w:pPr>
+        <w:ind w:left="5040" w:hanging="360"/>
+      </w:pPr>
+      <w:rPr>
+        <w:rFonts w:ascii="Symbol" w:hAnsi="Symbol" w:hint="default"/>
+      </w:rPr>
+    </w:lvl>
+    <w:lvl w:ilvl="7" w:tplc="080A0003" w:tentative="1">
+      <w:start w:val="1"/>
+      <w:numFmt w:val="bullet"/>
+      <w:lvlText w:val="o"/>
+      <w:lvlJc w:val="left"/>
+      <w:pPr>
+        <w:ind w:left="5760" w:hanging="360"/>
+      </w:pPr>
+      <w:rPr>
+        <w:rFonts w:ascii="Courier New" w:hAnsi="Courier New" w:cs="Courier New" w:hint="default"/>
+      </w:rPr>
+    </w:lvl>
+    <w:lvl w:ilvl="8" w:tplc="080A0005" w:tentative="1">
+      <w:start w:val="1"/>
+      <w:numFmt w:val="bullet"/>
+      <w:lvlText w:val=""/>
+      <w:lvlJc w:val="left"/>
+      <w:pPr>
+        <w:ind w:left="6480" w:hanging="360"/>
+      </w:pPr>
+      <w:rPr>
+        <w:rFonts w:ascii="Wingdings" w:hAnsi="Wingdings" w:hint="default"/>
+      </w:rPr>
+    </w:lvl>
+  </w:abstractNum>
+  <w:abstractNum w:abstractNumId="5" w15:restartNumberingAfterBreak="0">
+    <w:nsid w:val="639D59EB"/>
+    <w:multiLevelType w:val="hybridMultilevel"/>
+    <w:tmpl w:val="A78E8A56"/>
+    <w:lvl w:ilvl="0" w:tplc="080A0001">
+      <w:start w:val="1"/>
+      <w:numFmt w:val="bullet"/>
+      <w:lvlText w:val=""/>
+      <w:lvlJc w:val="left"/>
+      <w:pPr>
+        <w:ind w:left="720" w:hanging="360"/>
+      </w:pPr>
+      <w:rPr>
+        <w:rFonts w:ascii="Symbol" w:hAnsi="Symbol" w:hint="default"/>
+      </w:rPr>
+    </w:lvl>
+    <w:lvl w:ilvl="1" w:tplc="080A0003">
+      <w:start w:val="1"/>
+      <w:numFmt w:val="bullet"/>
+      <w:lvlText w:val="o"/>
+      <w:lvlJc w:val="left"/>
+      <w:pPr>
+        <w:ind w:left="1440" w:hanging="360"/>
+      </w:pPr>
+      <w:rPr>
+        <w:rFonts w:ascii="Courier New" w:hAnsi="Courier New" w:cs="Courier New" w:hint="default"/>
+      </w:rPr>
+    </w:lvl>
+    <w:lvl w:ilvl="2" w:tplc="080A0005" w:tentative="1">
+      <w:start w:val="1"/>
+      <w:numFmt w:val="bullet"/>
+      <w:lvlText w:val=""/>
+      <w:lvlJc w:val="left"/>
+      <w:pPr>
+        <w:ind w:left="2160" w:hanging="360"/>
+      </w:pPr>
+      <w:rPr>
+        <w:rFonts w:ascii="Wingdings" w:hAnsi="Wingdings" w:hint="default"/>
+      </w:rPr>
+    </w:lvl>
+    <w:lvl w:ilvl="3" w:tplc="080A0001" w:tentative="1">
+      <w:start w:val="1"/>
+      <w:numFmt w:val="bullet"/>
+      <w:lvlText w:val=""/>
+      <w:lvlJc w:val="left"/>
+      <w:pPr>
+        <w:ind w:left="2880" w:hanging="360"/>
+      </w:pPr>
+      <w:rPr>
+        <w:rFonts w:ascii="Symbol" w:hAnsi="Symbol" w:hint="default"/>
+      </w:rPr>
+    </w:lvl>
+    <w:lvl w:ilvl="4" w:tplc="080A0003" w:tentative="1">
+      <w:start w:val="1"/>
+      <w:numFmt w:val="bullet"/>
+      <w:lvlText w:val="o"/>
+      <w:lvlJc w:val="left"/>
+      <w:pPr>
+        <w:ind w:left="3600" w:hanging="360"/>
+      </w:pPr>
+      <w:rPr>
+        <w:rFonts w:ascii="Courier New" w:hAnsi="Courier New" w:cs="Courier New" w:hint="default"/>
+      </w:rPr>
+    </w:lvl>
+    <w:lvl w:ilvl="5" w:tplc="080A0005" w:tentative="1">
+      <w:start w:val="1"/>
+      <w:numFmt w:val="bullet"/>
+      <w:lvlText w:val=""/>
+      <w:lvlJc w:val="left"/>
+      <w:pPr>
+        <w:ind w:left="4320" w:hanging="360"/>
+      </w:pPr>
+      <w:rPr>
+        <w:rFonts w:ascii="Wingdings" w:hAnsi="Wingdings" w:hint="default"/>
+      </w:rPr>
+    </w:lvl>
+    <w:lvl w:ilvl="6" w:tplc="080A0001" w:tentative="1">
+      <w:start w:val="1"/>
+      <w:numFmt w:val="bullet"/>
+      <w:lvlText w:val=""/>
+      <w:lvlJc w:val="left"/>
+      <w:pPr>
+        <w:ind w:left="5040" w:hanging="360"/>
+      </w:pPr>
+      <w:rPr>
+        <w:rFonts w:ascii="Symbol" w:hAnsi="Symbol" w:hint="default"/>
+      </w:rPr>
+    </w:lvl>
+    <w:lvl w:ilvl="7" w:tplc="080A0003" w:tentative="1">
+      <w:start w:val="1"/>
+      <w:numFmt w:val="bullet"/>
+      <w:lvlText w:val="o"/>
+      <w:lvlJc w:val="left"/>
+      <w:pPr>
+        <w:ind w:left="5760" w:hanging="360"/>
+      </w:pPr>
+      <w:rPr>
+        <w:rFonts w:ascii="Courier New" w:hAnsi="Courier New" w:cs="Courier New" w:hint="default"/>
+      </w:rPr>
+    </w:lvl>
+    <w:lvl w:ilvl="8" w:tplc="080A0005" w:tentative="1">
+      <w:start w:val="1"/>
+      <w:numFmt w:val="bullet"/>
+      <w:lvlText w:val=""/>
+      <w:lvlJc w:val="left"/>
+      <w:pPr>
+        <w:ind w:left="6480" w:hanging="360"/>
+      </w:pPr>
+      <w:rPr>
+        <w:rFonts w:ascii="Wingdings" w:hAnsi="Wingdings" w:hint="default"/>
+      </w:rPr>
+    </w:lvl>
+  </w:abstractNum>
+  <w:abstractNum w:abstractNumId="6" w15:restartNumberingAfterBreak="0">
     <w:nsid w:val="65EC4A75"/>
     <w:multiLevelType w:val="hybridMultilevel"/>
     <w:tmpl w:val="7B76E92A"/>
@@ -938,7 +1674,120 @@
       </w:rPr>
     </w:lvl>
   </w:abstractNum>
-  <w:abstractNum w:abstractNumId="4" w15:restartNumberingAfterBreak="0">
+  <w:abstractNum w:abstractNumId="7" w15:restartNumberingAfterBreak="0">
+    <w:nsid w:val="79E21C75"/>
+    <w:multiLevelType w:val="hybridMultilevel"/>
+    <w:tmpl w:val="E0A2384A"/>
+    <w:lvl w:ilvl="0" w:tplc="080A0001">
+      <w:start w:val="1"/>
+      <w:numFmt w:val="bullet"/>
+      <w:lvlText w:val=""/>
+      <w:lvlJc w:val="left"/>
+      <w:pPr>
+        <w:ind w:left="720" w:hanging="360"/>
+      </w:pPr>
+      <w:rPr>
+        <w:rFonts w:ascii="Symbol" w:hAnsi="Symbol" w:hint="default"/>
+      </w:rPr>
+    </w:lvl>
+    <w:lvl w:ilvl="1" w:tplc="080A0003" w:tentative="1">
+      <w:start w:val="1"/>
+      <w:numFmt w:val="bullet"/>
+      <w:lvlText w:val="o"/>
+      <w:lvlJc w:val="left"/>
+      <w:pPr>
+        <w:ind w:left="1440" w:hanging="360"/>
+      </w:pPr>
+      <w:rPr>
+        <w:rFonts w:ascii="Courier New" w:hAnsi="Courier New" w:cs="Courier New" w:hint="default"/>
+      </w:rPr>
+    </w:lvl>
+    <w:lvl w:ilvl="2" w:tplc="080A0005" w:tentative="1">
+      <w:start w:val="1"/>
+      <w:numFmt w:val="bullet"/>
+      <w:lvlText w:val=""/>
+      <w:lvlJc w:val="left"/>
+      <w:pPr>
+        <w:ind w:left="2160" w:hanging="360"/>
+      </w:pPr>
+      <w:rPr>
+        <w:rFonts w:ascii="Wingdings" w:hAnsi="Wingdings" w:hint="default"/>
+      </w:rPr>
+    </w:lvl>
+    <w:lvl w:ilvl="3" w:tplc="080A0001" w:tentative="1">
+      <w:start w:val="1"/>
+      <w:numFmt w:val="bullet"/>
+      <w:lvlText w:val=""/>
+      <w:lvlJc w:val="left"/>
+      <w:pPr>
+        <w:ind w:left="2880" w:hanging="360"/>
+      </w:pPr>
+      <w:rPr>
+        <w:rFonts w:ascii="Symbol" w:hAnsi="Symbol" w:hint="default"/>
+      </w:rPr>
+    </w:lvl>
+    <w:lvl w:ilvl="4" w:tplc="080A0003" w:tentative="1">
+      <w:start w:val="1"/>
+      <w:numFmt w:val="bullet"/>
+      <w:lvlText w:val="o"/>
+      <w:lvlJc w:val="left"/>
+      <w:pPr>
+        <w:ind w:left="3600" w:hanging="360"/>
+      </w:pPr>
+      <w:rPr>
+        <w:rFonts w:ascii="Courier New" w:hAnsi="Courier New" w:cs="Courier New" w:hint="default"/>
+      </w:rPr>
+    </w:lvl>
+    <w:lvl w:ilvl="5" w:tplc="080A0005" w:tentative="1">
+      <w:start w:val="1"/>
+      <w:numFmt w:val="bullet"/>
+      <w:lvlText w:val=""/>
+      <w:lvlJc w:val="left"/>
+      <w:pPr>
+        <w:ind w:left="4320" w:hanging="360"/>
+      </w:pPr>
+      <w:rPr>
+        <w:rFonts w:ascii="Wingdings" w:hAnsi="Wingdings" w:hint="default"/>
+      </w:rPr>
+    </w:lvl>
+    <w:lvl w:ilvl="6" w:tplc="080A0001" w:tentative="1">
+      <w:start w:val="1"/>
+      <w:numFmt w:val="bullet"/>
+      <w:lvlText w:val=""/>
+      <w:lvlJc w:val="left"/>
+      <w:pPr>
+        <w:ind w:left="5040" w:hanging="360"/>
+      </w:pPr>
+      <w:rPr>
+        <w:rFonts w:ascii="Symbol" w:hAnsi="Symbol" w:hint="default"/>
+      </w:rPr>
+    </w:lvl>
+    <w:lvl w:ilvl="7" w:tplc="080A0003" w:tentative="1">
+      <w:start w:val="1"/>
+      <w:numFmt w:val="bullet"/>
+      <w:lvlText w:val="o"/>
+      <w:lvlJc w:val="left"/>
+      <w:pPr>
+        <w:ind w:left="5760" w:hanging="360"/>
+      </w:pPr>
+      <w:rPr>
+        <w:rFonts w:ascii="Courier New" w:hAnsi="Courier New" w:cs="Courier New" w:hint="default"/>
+      </w:rPr>
+    </w:lvl>
+    <w:lvl w:ilvl="8" w:tplc="080A0005" w:tentative="1">
+      <w:start w:val="1"/>
+      <w:numFmt w:val="bullet"/>
+      <w:lvlText w:val=""/>
+      <w:lvlJc w:val="left"/>
+      <w:pPr>
+        <w:ind w:left="6480" w:hanging="360"/>
+      </w:pPr>
+      <w:rPr>
+        <w:rFonts w:ascii="Wingdings" w:hAnsi="Wingdings" w:hint="default"/>
+      </w:rPr>
+    </w:lvl>
+  </w:abstractNum>
+  <w:abstractNum w:abstractNumId="8" w15:restartNumberingAfterBreak="0">
     <w:nsid w:val="7ADC20BE"/>
     <w:multiLevelType w:val="hybridMultilevel"/>
     <w:tmpl w:val="9A704CA4"/>
@@ -1052,18 +1901,30 @@
     </w:lvl>
   </w:abstractNum>
   <w:num w:numId="1">
+    <w:abstractNumId w:val="3"/>
+  </w:num>
+  <w:num w:numId="2">
     <w:abstractNumId w:val="2"/>
   </w:num>
-  <w:num w:numId="2">
-    <w:abstractNumId w:val="1"/>
-  </w:num>
   <w:num w:numId="3">
-    <w:abstractNumId w:val="3"/>
+    <w:abstractNumId w:val="6"/>
   </w:num>
   <w:num w:numId="4">
     <w:abstractNumId w:val="0"/>
   </w:num>
   <w:num w:numId="5">
+    <w:abstractNumId w:val="8"/>
+  </w:num>
+  <w:num w:numId="6">
+    <w:abstractNumId w:val="1"/>
+  </w:num>
+  <w:num w:numId="7">
+    <w:abstractNumId w:val="7"/>
+  </w:num>
+  <w:num w:numId="8">
+    <w:abstractNumId w:val="5"/>
+  </w:num>
+  <w:num w:numId="9">
     <w:abstractNumId w:val="4"/>
   </w:num>
 </w:numbering>

</xml_diff>

<commit_message>
Cambios por retenciones y otras correcciones
</commit_message>
<xml_diff>
--- a/Cambios.docx
+++ b/Cambios.docx
@@ -8,13 +8,8 @@
           <w:u w:val="single"/>
         </w:rPr>
       </w:pPr>
-      <w:proofErr w:type="spellStart"/>
-      <w:r>
-        <w:t>Commit</w:t>
-      </w:r>
-      <w:proofErr w:type="spellEnd"/>
-      <w:r>
-        <w:t xml:space="preserve"> día 25/10/2018 </w:t>
+      <w:r>
+        <w:t xml:space="preserve">Commit día 25/10/2018 </w:t>
       </w:r>
     </w:p>
     <w:p>
@@ -23,11 +18,9 @@
       </w:r>
     </w:p>
     <w:p>
-      <w:proofErr w:type="spellStart"/>
       <w:r>
         <w:t>Detalleplanilla</w:t>
       </w:r>
-      <w:proofErr w:type="spellEnd"/>
     </w:p>
     <w:p>
       <w:pPr>
@@ -85,13 +78,8 @@
           <w:numId w:val="1"/>
         </w:numPr>
       </w:pPr>
-      <w:proofErr w:type="spellStart"/>
-      <w:r>
-        <w:t>empleado_id</w:t>
-      </w:r>
-      <w:proofErr w:type="spellEnd"/>
-      <w:r>
-        <w:t>: Id del empleado al que se les agrega los datos de planilla</w:t>
+      <w:r>
+        <w:t>empleado_id: Id del empleado al que se les agrega los datos de planilla</w:t>
       </w:r>
     </w:p>
     <w:p>
@@ -120,13 +108,8 @@
           <w:numId w:val="1"/>
         </w:numPr>
       </w:pPr>
-      <w:proofErr w:type="spellStart"/>
-      <w:r>
-        <w:t>tipo_pago</w:t>
-      </w:r>
-      <w:proofErr w:type="spellEnd"/>
-      <w:r>
-        <w:t>: 1-Planilla 2-Contrato temporal, si el pago estará bajo retenciones normales o solamente se aplicará la renta</w:t>
+      <w:r>
+        <w:t>tipo_pago: 1-Planilla 2-Contrato temporal, si el pago estará bajo retenciones normales o solamente se aplicará la renta</w:t>
       </w:r>
     </w:p>
     <w:p>
@@ -178,13 +161,8 @@
           <w:numId w:val="2"/>
         </w:numPr>
       </w:pPr>
-      <w:proofErr w:type="spellStart"/>
-      <w:r>
-        <w:t>tipo_pago</w:t>
-      </w:r>
-      <w:proofErr w:type="spellEnd"/>
-      <w:r>
-        <w:t>: Mensual, Quincenal, Semanal</w:t>
+      <w:r>
+        <w:t>tipo_pago: Mensual, Quincenal, Semanal</w:t>
       </w:r>
     </w:p>
     <w:p>
@@ -196,18 +174,8 @@
         </w:numPr>
       </w:pPr>
       <w:r>
-        <w:t xml:space="preserve">tramo: </w:t>
-      </w:r>
-      <w:proofErr w:type="spellStart"/>
-      <w:proofErr w:type="gramStart"/>
-      <w:r>
-        <w:t>I,II</w:t>
-      </w:r>
-      <w:proofErr w:type="gramEnd"/>
-      <w:r>
-        <w:t>,III,Iv</w:t>
-      </w:r>
-      <w:proofErr w:type="spellEnd"/>
+        <w:t>tramo: I,II,III,Iv</w:t>
+      </w:r>
     </w:p>
     <w:p>
       <w:pPr>
@@ -265,13 +233,8 @@
           <w:numId w:val="2"/>
         </w:numPr>
       </w:pPr>
-      <w:proofErr w:type="spellStart"/>
-      <w:r>
-        <w:t>cuota_fija</w:t>
-      </w:r>
-      <w:proofErr w:type="spellEnd"/>
-      <w:r>
-        <w:t>: Valor fijo a pagar</w:t>
+      <w:r>
+        <w:t>cuota_fija: Valor fijo a pagar</w:t>
       </w:r>
     </w:p>
     <w:p>
@@ -299,13 +262,8 @@
           <w:numId w:val="5"/>
         </w:numPr>
       </w:pPr>
-      <w:proofErr w:type="spellStart"/>
-      <w:r>
-        <w:t>cambio_retenciones</w:t>
-      </w:r>
-      <w:proofErr w:type="spellEnd"/>
-      <w:r>
-        <w:t xml:space="preserve"> (Se borraron los campos anteriores)</w:t>
+      <w:r>
+        <w:t>cambio_retenciones (Se borraron los campos anteriores)</w:t>
       </w:r>
     </w:p>
     <w:p>
@@ -317,23 +275,7 @@
         </w:numPr>
       </w:pPr>
       <w:r>
-        <w:t xml:space="preserve">nombre: </w:t>
-      </w:r>
-      <w:proofErr w:type="spellStart"/>
-      <w:r>
-        <w:t>isss</w:t>
-      </w:r>
-      <w:proofErr w:type="spellEnd"/>
-      <w:r>
-        <w:t xml:space="preserve">, </w:t>
-      </w:r>
-      <w:proofErr w:type="spellStart"/>
-      <w:r>
-        <w:t>afp</w:t>
-      </w:r>
-      <w:proofErr w:type="spellEnd"/>
-      <w:r>
-        <w:t>…</w:t>
+        <w:t>nombre: isss, afp…</w:t>
       </w:r>
     </w:p>
     <w:p>
@@ -369,11 +311,9 @@
       </w:r>
     </w:p>
     <w:p>
-      <w:proofErr w:type="spellStart"/>
       <w:r>
         <w:t>Detalleplanilla</w:t>
       </w:r>
-      <w:proofErr w:type="spellEnd"/>
     </w:p>
     <w:p>
       <w:pPr>
@@ -383,11 +323,9 @@
           <w:numId w:val="4"/>
         </w:numPr>
       </w:pPr>
-      <w:proofErr w:type="spellStart"/>
       <w:r>
         <w:t>Index</w:t>
       </w:r>
-      <w:proofErr w:type="spellEnd"/>
     </w:p>
     <w:p>
       <w:pPr>
@@ -397,11 +335,9 @@
           <w:numId w:val="4"/>
         </w:numPr>
       </w:pPr>
-      <w:proofErr w:type="spellStart"/>
       <w:r>
         <w:t>Create</w:t>
       </w:r>
-      <w:proofErr w:type="spellEnd"/>
     </w:p>
     <w:p>
       <w:pPr>
@@ -429,15 +365,7 @@
         </w:numPr>
       </w:pPr>
       <w:r>
-        <w:t xml:space="preserve">Modelo empleado función </w:t>
-      </w:r>
-      <w:proofErr w:type="spellStart"/>
-      <w:r>
-        <w:t>hasMany</w:t>
-      </w:r>
-      <w:proofErr w:type="spellEnd"/>
-      <w:r>
-        <w:t xml:space="preserve"> agregada</w:t>
+        <w:t>Modelo empleado función hasMany agregada</w:t>
       </w:r>
     </w:p>
     <w:p>
@@ -448,19 +376,9 @@
           <w:numId w:val="3"/>
         </w:numPr>
       </w:pPr>
-      <w:proofErr w:type="spellStart"/>
-      <w:r>
-        <w:t>DatabaseSeeder</w:t>
-      </w:r>
-      <w:proofErr w:type="spellEnd"/>
-      <w:r>
-        <w:t xml:space="preserve"> para inicializar la tabla de la renta y las </w:t>
-      </w:r>
-      <w:proofErr w:type="spellStart"/>
-      <w:r>
-        <w:t>renteciones</w:t>
-      </w:r>
-      <w:proofErr w:type="spellEnd"/>
+      <w:r>
+        <w:t>DatabaseSeeder para inicializar la tabla de la renta y las renteciones</w:t>
+      </w:r>
     </w:p>
     <w:p>
       <w:pPr>
@@ -470,39 +388,18 @@
           <w:numId w:val="3"/>
         </w:numPr>
       </w:pPr>
-      <w:proofErr w:type="spellStart"/>
       <w:r>
         <w:lastRenderedPageBreak/>
-        <w:t>Web.php</w:t>
-      </w:r>
-      <w:proofErr w:type="spellEnd"/>
-      <w:r>
-        <w:t xml:space="preserve"> cambio para </w:t>
-      </w:r>
-      <w:r>
-        <w:t>agregar la ruta de /</w:t>
-      </w:r>
-      <w:proofErr w:type="spellStart"/>
-      <w:r>
-        <w:t>detallesplanillas</w:t>
-      </w:r>
-      <w:proofErr w:type="spellEnd"/>
+        <w:t xml:space="preserve">Web.php cambio para </w:t>
+      </w:r>
+      <w:r>
+        <w:t>agregar la ruta de /detallesplanillas</w:t>
+      </w:r>
     </w:p>
     <w:p/>
     <w:p>
-      <w:proofErr w:type="spellStart"/>
-      <w:r>
-        <w:t>Commit</w:t>
-      </w:r>
-      <w:proofErr w:type="spellEnd"/>
-      <w:r>
-        <w:t xml:space="preserve"> día </w:t>
-      </w:r>
-      <w:r>
-        <w:t>31</w:t>
-      </w:r>
-      <w:r>
-        <w:t xml:space="preserve">/10/2018 </w:t>
+      <w:r>
+        <w:t xml:space="preserve">Commit día 31/10/2018 </w:t>
       </w:r>
     </w:p>
     <w:p>
@@ -511,13 +408,8 @@
       </w:r>
     </w:p>
     <w:p>
-      <w:proofErr w:type="spellStart"/>
-      <w:r>
-        <w:t>Detalleplanilla</w:t>
-      </w:r>
-      <w:proofErr w:type="spellEnd"/>
-      <w:r>
-        <w:t>:</w:t>
+      <w:r>
+        <w:t>Detalleplanilla:</w:t>
       </w:r>
     </w:p>
     <w:p>
@@ -528,11 +420,9 @@
           <w:numId w:val="7"/>
         </w:numPr>
       </w:pPr>
-      <w:proofErr w:type="spellStart"/>
       <w:r>
         <w:t>Edit</w:t>
       </w:r>
-      <w:proofErr w:type="spellEnd"/>
     </w:p>
     <w:p>
       <w:pPr>
@@ -542,11 +432,9 @@
           <w:numId w:val="7"/>
         </w:numPr>
       </w:pPr>
-      <w:proofErr w:type="gramStart"/>
       <w:r>
         <w:t>Show</w:t>
       </w:r>
-      <w:proofErr w:type="gramEnd"/>
     </w:p>
     <w:p>
       <w:pPr>
@@ -556,11 +444,9 @@
           <w:numId w:val="7"/>
         </w:numPr>
       </w:pPr>
-      <w:proofErr w:type="spellStart"/>
       <w:r>
         <w:t>Create</w:t>
       </w:r>
-      <w:proofErr w:type="spellEnd"/>
     </w:p>
     <w:p>
       <w:pPr>
@@ -570,11 +456,9 @@
           <w:numId w:val="7"/>
         </w:numPr>
       </w:pPr>
-      <w:proofErr w:type="spellStart"/>
       <w:r>
         <w:t>Update</w:t>
       </w:r>
-      <w:proofErr w:type="spellEnd"/>
     </w:p>
     <w:p>
       <w:r>
@@ -602,15 +486,7 @@
         </w:numPr>
       </w:pPr>
       <w:r>
-        <w:t xml:space="preserve">Modelo detalle planilla </w:t>
-      </w:r>
-      <w:proofErr w:type="spellStart"/>
-      <w:r>
-        <w:t>belongsTo</w:t>
-      </w:r>
-      <w:proofErr w:type="spellEnd"/>
-      <w:r>
-        <w:t xml:space="preserve"> de /empleado</w:t>
+        <w:t>Modelo detalle planilla belongsTo de /empleado</w:t>
       </w:r>
     </w:p>
     <w:p>
@@ -622,29 +498,12 @@
         </w:numPr>
       </w:pPr>
       <w:r>
-        <w:t xml:space="preserve">Modelo detalle </w:t>
-      </w:r>
-      <w:r>
-        <w:t>función que retorna los empleados que cuentan con los datos de planilla</w:t>
-      </w:r>
-    </w:p>
-    <w:p>
-      <w:proofErr w:type="spellStart"/>
-      <w:r>
-        <w:t>Commit</w:t>
-      </w:r>
-      <w:proofErr w:type="spellEnd"/>
-      <w:r>
-        <w:t xml:space="preserve"> día 07</w:t>
-      </w:r>
-      <w:r>
-        <w:t>/1</w:t>
-      </w:r>
-      <w:r>
-        <w:t>1</w:t>
-      </w:r>
-      <w:r>
-        <w:t>/2018</w:t>
+        <w:t>Modelo detalle función que retorna los empleados que cuentan con los datos de planilla</w:t>
+      </w:r>
+    </w:p>
+    <w:p>
+      <w:r>
+        <w:t>Commit día 07/11/2018</w:t>
       </w:r>
     </w:p>
     <w:p>
@@ -701,11 +560,9 @@
           <w:numId w:val="8"/>
         </w:numPr>
       </w:pPr>
-      <w:proofErr w:type="spellStart"/>
       <w:r>
         <w:t>Edit</w:t>
       </w:r>
-      <w:proofErr w:type="spellEnd"/>
     </w:p>
     <w:p>
       <w:pPr>
@@ -715,11 +572,9 @@
           <w:numId w:val="8"/>
         </w:numPr>
       </w:pPr>
-      <w:proofErr w:type="gramStart"/>
       <w:r>
         <w:t>Show</w:t>
       </w:r>
-      <w:proofErr w:type="gramEnd"/>
     </w:p>
     <w:p>
       <w:pPr>
@@ -729,11 +584,9 @@
           <w:numId w:val="8"/>
         </w:numPr>
       </w:pPr>
-      <w:proofErr w:type="spellStart"/>
       <w:r>
         <w:t>Update</w:t>
       </w:r>
-      <w:proofErr w:type="spellEnd"/>
     </w:p>
     <w:p>
       <w:r>
@@ -761,16 +614,7 @@
         </w:numPr>
       </w:pPr>
       <w:r>
-        <w:t xml:space="preserve">Controlador de </w:t>
-      </w:r>
-      <w:r>
-        <w:t>préstamos</w:t>
-      </w:r>
-      <w:r>
-        <w:t xml:space="preserve"> para los procesos </w:t>
-      </w:r>
-      <w:r>
-        <w:t>RU.</w:t>
+        <w:t>Controlador de préstamos para los procesos RU.</w:t>
       </w:r>
     </w:p>
     <w:p>
@@ -805,11 +649,9 @@
           <w:numId w:val="9"/>
         </w:numPr>
       </w:pPr>
-      <w:proofErr w:type="spellStart"/>
       <w:r>
         <w:t>Create.blade.php</w:t>
       </w:r>
-      <w:proofErr w:type="spellEnd"/>
     </w:p>
     <w:p>
       <w:pPr>
@@ -819,11 +661,9 @@
           <w:numId w:val="9"/>
         </w:numPr>
       </w:pPr>
-      <w:proofErr w:type="spellStart"/>
       <w:r>
         <w:t>Planilla.blade.php</w:t>
       </w:r>
-      <w:proofErr w:type="spellEnd"/>
     </w:p>
     <w:p>
       <w:pPr>
@@ -845,14 +685,12 @@
           <w:numId w:val="9"/>
         </w:numPr>
       </w:pPr>
-      <w:proofErr w:type="spellStart"/>
       <w:r>
         <w:t>For</w:t>
       </w:r>
       <w:r>
         <w:t>mulario.blade.php</w:t>
       </w:r>
-      <w:proofErr w:type="spellEnd"/>
     </w:p>
     <w:p>
       <w:pPr>
@@ -865,11 +703,126 @@
       <w:r>
         <w:t>Index.blade.php</w:t>
       </w:r>
+    </w:p>
+    <w:p>
+      <w:r>
+        <w:t>Commit día 20/06/2019</w:t>
+      </w:r>
+    </w:p>
+    <w:p>
+      <w:r>
+        <w:t>Agregados:</w:t>
+      </w:r>
+    </w:p>
+    <w:p>
+      <w:pPr>
+        <w:pStyle w:val="Prrafodelista"/>
+        <w:numPr>
+          <w:ilvl w:val="0"/>
+          <w:numId w:val="10"/>
+        </w:numPr>
+      </w:pPr>
+      <w:r>
+        <w:t>Migración: add_planillas-&gt;Agrega el campo que almacena la renta.</w:t>
+      </w:r>
+    </w:p>
+    <w:p>
+      <w:pPr>
+        <w:pStyle w:val="Prrafodelista"/>
+        <w:numPr>
+          <w:ilvl w:val="0"/>
+          <w:numId w:val="10"/>
+        </w:numPr>
+      </w:pPr>
+      <w:r>
+        <w:lastRenderedPageBreak/>
+        <w:t>Migración: add_retenciones-&gt;Agrega un campo tipo a las retenciones que indica que es descuento al empleado (0) o aporte patronal (1).</w:t>
+      </w:r>
+    </w:p>
+    <w:p>
+      <w:pPr>
+        <w:pStyle w:val="Prrafodelista"/>
+        <w:numPr>
+          <w:ilvl w:val="0"/>
+          <w:numId w:val="10"/>
+        </w:numPr>
+      </w:pPr>
+      <w:r>
+        <w:t>Migración: cambios_datosplanillas-&gt; Se eliminaron las columnas isss, afp, insaforp y se agregaron issse, isssp, afpe, afpp, insaforpp, indicando en la ultima letra si pertenece al empleado o al patrono</w:t>
+      </w:r>
+    </w:p>
+    <w:p>
+      <w:r>
+        <w:t>Cambios:</w:t>
+      </w:r>
+    </w:p>
+    <w:p>
+      <w:r>
+        <w:t>Debido al cambio en las retenciones se modificaron los siguientes archivos:</w:t>
+      </w:r>
+    </w:p>
+    <w:p>
+      <w:pPr>
+        <w:pStyle w:val="Prrafodelista"/>
+        <w:numPr>
+          <w:ilvl w:val="0"/>
+          <w:numId w:val="12"/>
+        </w:numPr>
+      </w:pPr>
+      <w:r>
+        <w:t>PlanillaController-&gt;En la estructura que guarda en la base de datos</w:t>
+      </w:r>
+    </w:p>
+    <w:p>
+      <w:pPr>
+        <w:pStyle w:val="Prrafodelista"/>
+        <w:numPr>
+          <w:ilvl w:val="0"/>
+          <w:numId w:val="12"/>
+        </w:numPr>
+      </w:pPr>
+      <w:r>
+        <w:t>Planilla.php-&gt;Agregar en fillables los nuevos campos de retenciones para que funcione el controlador</w:t>
+      </w:r>
       <w:bookmarkStart w:id="0" w:name="_GoBack"/>
       <w:bookmarkEnd w:id="0"/>
     </w:p>
-    <w:p/>
-    <w:p/>
+    <w:p>
+      <w:pPr>
+        <w:pStyle w:val="Prrafodelista"/>
+        <w:numPr>
+          <w:ilvl w:val="0"/>
+          <w:numId w:val="12"/>
+        </w:numPr>
+      </w:pPr>
+      <w:r>
+        <w:t>Planilla.blade.php-&gt;En el contador que acumula las retenciones</w:t>
+      </w:r>
+    </w:p>
+    <w:p>
+      <w:pPr>
+        <w:pStyle w:val="Prrafodelista"/>
+        <w:numPr>
+          <w:ilvl w:val="0"/>
+          <w:numId w:val="12"/>
+        </w:numPr>
+      </w:pPr>
+      <w:r>
+        <w:t>Retencion.php-&gt;Creación de una función que recibe el nombre de un campo de retenciones y retorna el nombre completo</w:t>
+      </w:r>
+    </w:p>
+    <w:p>
+      <w:pPr>
+        <w:pStyle w:val="Prrafodelista"/>
+        <w:numPr>
+          <w:ilvl w:val="0"/>
+          <w:numId w:val="12"/>
+        </w:numPr>
+      </w:pPr>
+      <w:r>
+        <w:t>RentaTableSeeder-&gt;inicializar las tablas de retenciones las divide en empleado y patrono</w:t>
+      </w:r>
+    </w:p>
     <w:p/>
     <w:sectPr>
       <w:pgSz w:w="12240" w:h="15840"/>
@@ -997,6 +950,119 @@
     </w:lvl>
   </w:abstractNum>
   <w:abstractNum w:abstractNumId="1" w15:restartNumberingAfterBreak="0">
+    <w:nsid w:val="174A24CA"/>
+    <w:multiLevelType w:val="hybridMultilevel"/>
+    <w:tmpl w:val="26ACF63C"/>
+    <w:lvl w:ilvl="0" w:tplc="080A0001">
+      <w:start w:val="1"/>
+      <w:numFmt w:val="bullet"/>
+      <w:lvlText w:val=""/>
+      <w:lvlJc w:val="left"/>
+      <w:pPr>
+        <w:ind w:left="720" w:hanging="360"/>
+      </w:pPr>
+      <w:rPr>
+        <w:rFonts w:ascii="Symbol" w:hAnsi="Symbol" w:hint="default"/>
+      </w:rPr>
+    </w:lvl>
+    <w:lvl w:ilvl="1" w:tplc="080A0003" w:tentative="1">
+      <w:start w:val="1"/>
+      <w:numFmt w:val="bullet"/>
+      <w:lvlText w:val="o"/>
+      <w:lvlJc w:val="left"/>
+      <w:pPr>
+        <w:ind w:left="1440" w:hanging="360"/>
+      </w:pPr>
+      <w:rPr>
+        <w:rFonts w:ascii="Courier New" w:hAnsi="Courier New" w:cs="Courier New" w:hint="default"/>
+      </w:rPr>
+    </w:lvl>
+    <w:lvl w:ilvl="2" w:tplc="080A0005" w:tentative="1">
+      <w:start w:val="1"/>
+      <w:numFmt w:val="bullet"/>
+      <w:lvlText w:val=""/>
+      <w:lvlJc w:val="left"/>
+      <w:pPr>
+        <w:ind w:left="2160" w:hanging="360"/>
+      </w:pPr>
+      <w:rPr>
+        <w:rFonts w:ascii="Wingdings" w:hAnsi="Wingdings" w:hint="default"/>
+      </w:rPr>
+    </w:lvl>
+    <w:lvl w:ilvl="3" w:tplc="080A0001" w:tentative="1">
+      <w:start w:val="1"/>
+      <w:numFmt w:val="bullet"/>
+      <w:lvlText w:val=""/>
+      <w:lvlJc w:val="left"/>
+      <w:pPr>
+        <w:ind w:left="2880" w:hanging="360"/>
+      </w:pPr>
+      <w:rPr>
+        <w:rFonts w:ascii="Symbol" w:hAnsi="Symbol" w:hint="default"/>
+      </w:rPr>
+    </w:lvl>
+    <w:lvl w:ilvl="4" w:tplc="080A0003" w:tentative="1">
+      <w:start w:val="1"/>
+      <w:numFmt w:val="bullet"/>
+      <w:lvlText w:val="o"/>
+      <w:lvlJc w:val="left"/>
+      <w:pPr>
+        <w:ind w:left="3600" w:hanging="360"/>
+      </w:pPr>
+      <w:rPr>
+        <w:rFonts w:ascii="Courier New" w:hAnsi="Courier New" w:cs="Courier New" w:hint="default"/>
+      </w:rPr>
+    </w:lvl>
+    <w:lvl w:ilvl="5" w:tplc="080A0005" w:tentative="1">
+      <w:start w:val="1"/>
+      <w:numFmt w:val="bullet"/>
+      <w:lvlText w:val=""/>
+      <w:lvlJc w:val="left"/>
+      <w:pPr>
+        <w:ind w:left="4320" w:hanging="360"/>
+      </w:pPr>
+      <w:rPr>
+        <w:rFonts w:ascii="Wingdings" w:hAnsi="Wingdings" w:hint="default"/>
+      </w:rPr>
+    </w:lvl>
+    <w:lvl w:ilvl="6" w:tplc="080A0001" w:tentative="1">
+      <w:start w:val="1"/>
+      <w:numFmt w:val="bullet"/>
+      <w:lvlText w:val=""/>
+      <w:lvlJc w:val="left"/>
+      <w:pPr>
+        <w:ind w:left="5040" w:hanging="360"/>
+      </w:pPr>
+      <w:rPr>
+        <w:rFonts w:ascii="Symbol" w:hAnsi="Symbol" w:hint="default"/>
+      </w:rPr>
+    </w:lvl>
+    <w:lvl w:ilvl="7" w:tplc="080A0003" w:tentative="1">
+      <w:start w:val="1"/>
+      <w:numFmt w:val="bullet"/>
+      <w:lvlText w:val="o"/>
+      <w:lvlJc w:val="left"/>
+      <w:pPr>
+        <w:ind w:left="5760" w:hanging="360"/>
+      </w:pPr>
+      <w:rPr>
+        <w:rFonts w:ascii="Courier New" w:hAnsi="Courier New" w:cs="Courier New" w:hint="default"/>
+      </w:rPr>
+    </w:lvl>
+    <w:lvl w:ilvl="8" w:tplc="080A0005" w:tentative="1">
+      <w:start w:val="1"/>
+      <w:numFmt w:val="bullet"/>
+      <w:lvlText w:val=""/>
+      <w:lvlJc w:val="left"/>
+      <w:pPr>
+        <w:ind w:left="6480" w:hanging="360"/>
+      </w:pPr>
+      <w:rPr>
+        <w:rFonts w:ascii="Wingdings" w:hAnsi="Wingdings" w:hint="default"/>
+      </w:rPr>
+    </w:lvl>
+  </w:abstractNum>
+  <w:abstractNum w:abstractNumId="2" w15:restartNumberingAfterBreak="0">
     <w:nsid w:val="1C837D41"/>
     <w:multiLevelType w:val="hybridMultilevel"/>
     <w:tmpl w:val="070009DE"/>
@@ -1109,7 +1175,7 @@
       </w:rPr>
     </w:lvl>
   </w:abstractNum>
-  <w:abstractNum w:abstractNumId="2" w15:restartNumberingAfterBreak="0">
+  <w:abstractNum w:abstractNumId="3" w15:restartNumberingAfterBreak="0">
     <w:nsid w:val="266E0634"/>
     <w:multiLevelType w:val="hybridMultilevel"/>
     <w:tmpl w:val="309AF44E"/>
@@ -1222,7 +1288,7 @@
       </w:rPr>
     </w:lvl>
   </w:abstractNum>
-  <w:abstractNum w:abstractNumId="3" w15:restartNumberingAfterBreak="0">
+  <w:abstractNum w:abstractNumId="4" w15:restartNumberingAfterBreak="0">
     <w:nsid w:val="332D103D"/>
     <w:multiLevelType w:val="hybridMultilevel"/>
     <w:tmpl w:val="5C3E3FAA"/>
@@ -1335,7 +1401,120 @@
       </w:rPr>
     </w:lvl>
   </w:abstractNum>
-  <w:abstractNum w:abstractNumId="4" w15:restartNumberingAfterBreak="0">
+  <w:abstractNum w:abstractNumId="5" w15:restartNumberingAfterBreak="0">
+    <w:nsid w:val="3E4D43A5"/>
+    <w:multiLevelType w:val="hybridMultilevel"/>
+    <w:tmpl w:val="ABAA3134"/>
+    <w:lvl w:ilvl="0" w:tplc="080A0001">
+      <w:start w:val="1"/>
+      <w:numFmt w:val="bullet"/>
+      <w:lvlText w:val=""/>
+      <w:lvlJc w:val="left"/>
+      <w:pPr>
+        <w:ind w:left="720" w:hanging="360"/>
+      </w:pPr>
+      <w:rPr>
+        <w:rFonts w:ascii="Symbol" w:hAnsi="Symbol" w:hint="default"/>
+      </w:rPr>
+    </w:lvl>
+    <w:lvl w:ilvl="1" w:tplc="080A0003" w:tentative="1">
+      <w:start w:val="1"/>
+      <w:numFmt w:val="bullet"/>
+      <w:lvlText w:val="o"/>
+      <w:lvlJc w:val="left"/>
+      <w:pPr>
+        <w:ind w:left="1440" w:hanging="360"/>
+      </w:pPr>
+      <w:rPr>
+        <w:rFonts w:ascii="Courier New" w:hAnsi="Courier New" w:cs="Courier New" w:hint="default"/>
+      </w:rPr>
+    </w:lvl>
+    <w:lvl w:ilvl="2" w:tplc="080A0005" w:tentative="1">
+      <w:start w:val="1"/>
+      <w:numFmt w:val="bullet"/>
+      <w:lvlText w:val=""/>
+      <w:lvlJc w:val="left"/>
+      <w:pPr>
+        <w:ind w:left="2160" w:hanging="360"/>
+      </w:pPr>
+      <w:rPr>
+        <w:rFonts w:ascii="Wingdings" w:hAnsi="Wingdings" w:hint="default"/>
+      </w:rPr>
+    </w:lvl>
+    <w:lvl w:ilvl="3" w:tplc="080A0001" w:tentative="1">
+      <w:start w:val="1"/>
+      <w:numFmt w:val="bullet"/>
+      <w:lvlText w:val=""/>
+      <w:lvlJc w:val="left"/>
+      <w:pPr>
+        <w:ind w:left="2880" w:hanging="360"/>
+      </w:pPr>
+      <w:rPr>
+        <w:rFonts w:ascii="Symbol" w:hAnsi="Symbol" w:hint="default"/>
+      </w:rPr>
+    </w:lvl>
+    <w:lvl w:ilvl="4" w:tplc="080A0003" w:tentative="1">
+      <w:start w:val="1"/>
+      <w:numFmt w:val="bullet"/>
+      <w:lvlText w:val="o"/>
+      <w:lvlJc w:val="left"/>
+      <w:pPr>
+        <w:ind w:left="3600" w:hanging="360"/>
+      </w:pPr>
+      <w:rPr>
+        <w:rFonts w:ascii="Courier New" w:hAnsi="Courier New" w:cs="Courier New" w:hint="default"/>
+      </w:rPr>
+    </w:lvl>
+    <w:lvl w:ilvl="5" w:tplc="080A0005" w:tentative="1">
+      <w:start w:val="1"/>
+      <w:numFmt w:val="bullet"/>
+      <w:lvlText w:val=""/>
+      <w:lvlJc w:val="left"/>
+      <w:pPr>
+        <w:ind w:left="4320" w:hanging="360"/>
+      </w:pPr>
+      <w:rPr>
+        <w:rFonts w:ascii="Wingdings" w:hAnsi="Wingdings" w:hint="default"/>
+      </w:rPr>
+    </w:lvl>
+    <w:lvl w:ilvl="6" w:tplc="080A0001" w:tentative="1">
+      <w:start w:val="1"/>
+      <w:numFmt w:val="bullet"/>
+      <w:lvlText w:val=""/>
+      <w:lvlJc w:val="left"/>
+      <w:pPr>
+        <w:ind w:left="5040" w:hanging="360"/>
+      </w:pPr>
+      <w:rPr>
+        <w:rFonts w:ascii="Symbol" w:hAnsi="Symbol" w:hint="default"/>
+      </w:rPr>
+    </w:lvl>
+    <w:lvl w:ilvl="7" w:tplc="080A0003" w:tentative="1">
+      <w:start w:val="1"/>
+      <w:numFmt w:val="bullet"/>
+      <w:lvlText w:val="o"/>
+      <w:lvlJc w:val="left"/>
+      <w:pPr>
+        <w:ind w:left="5760" w:hanging="360"/>
+      </w:pPr>
+      <w:rPr>
+        <w:rFonts w:ascii="Courier New" w:hAnsi="Courier New" w:cs="Courier New" w:hint="default"/>
+      </w:rPr>
+    </w:lvl>
+    <w:lvl w:ilvl="8" w:tplc="080A0005" w:tentative="1">
+      <w:start w:val="1"/>
+      <w:numFmt w:val="bullet"/>
+      <w:lvlText w:val=""/>
+      <w:lvlJc w:val="left"/>
+      <w:pPr>
+        <w:ind w:left="6480" w:hanging="360"/>
+      </w:pPr>
+      <w:rPr>
+        <w:rFonts w:ascii="Wingdings" w:hAnsi="Wingdings" w:hint="default"/>
+      </w:rPr>
+    </w:lvl>
+  </w:abstractNum>
+  <w:abstractNum w:abstractNumId="6" w15:restartNumberingAfterBreak="0">
     <w:nsid w:val="63297A3C"/>
     <w:multiLevelType w:val="hybridMultilevel"/>
     <w:tmpl w:val="2154F68E"/>
@@ -1448,7 +1627,7 @@
       </w:rPr>
     </w:lvl>
   </w:abstractNum>
-  <w:abstractNum w:abstractNumId="5" w15:restartNumberingAfterBreak="0">
+  <w:abstractNum w:abstractNumId="7" w15:restartNumberingAfterBreak="0">
     <w:nsid w:val="639D59EB"/>
     <w:multiLevelType w:val="hybridMultilevel"/>
     <w:tmpl w:val="A78E8A56"/>
@@ -1561,7 +1740,7 @@
       </w:rPr>
     </w:lvl>
   </w:abstractNum>
-  <w:abstractNum w:abstractNumId="6" w15:restartNumberingAfterBreak="0">
+  <w:abstractNum w:abstractNumId="8" w15:restartNumberingAfterBreak="0">
     <w:nsid w:val="65EC4A75"/>
     <w:multiLevelType w:val="hybridMultilevel"/>
     <w:tmpl w:val="7B76E92A"/>
@@ -1674,7 +1853,7 @@
       </w:rPr>
     </w:lvl>
   </w:abstractNum>
-  <w:abstractNum w:abstractNumId="7" w15:restartNumberingAfterBreak="0">
+  <w:abstractNum w:abstractNumId="9" w15:restartNumberingAfterBreak="0">
     <w:nsid w:val="79E21C75"/>
     <w:multiLevelType w:val="hybridMultilevel"/>
     <w:tmpl w:val="E0A2384A"/>
@@ -1787,7 +1966,7 @@
       </w:rPr>
     </w:lvl>
   </w:abstractNum>
-  <w:abstractNum w:abstractNumId="8" w15:restartNumberingAfterBreak="0">
+  <w:abstractNum w:abstractNumId="10" w15:restartNumberingAfterBreak="0">
     <w:nsid w:val="7ADC20BE"/>
     <w:multiLevelType w:val="hybridMultilevel"/>
     <w:tmpl w:val="9A704CA4"/>
@@ -1900,32 +2079,154 @@
       </w:rPr>
     </w:lvl>
   </w:abstractNum>
+  <w:abstractNum w:abstractNumId="11" w15:restartNumberingAfterBreak="0">
+    <w:nsid w:val="7FCB75D9"/>
+    <w:multiLevelType w:val="hybridMultilevel"/>
+    <w:tmpl w:val="90AE0768"/>
+    <w:lvl w:ilvl="0" w:tplc="080A0001">
+      <w:start w:val="1"/>
+      <w:numFmt w:val="bullet"/>
+      <w:lvlText w:val=""/>
+      <w:lvlJc w:val="left"/>
+      <w:pPr>
+        <w:ind w:left="720" w:hanging="360"/>
+      </w:pPr>
+      <w:rPr>
+        <w:rFonts w:ascii="Symbol" w:hAnsi="Symbol" w:hint="default"/>
+      </w:rPr>
+    </w:lvl>
+    <w:lvl w:ilvl="1" w:tplc="080A0003" w:tentative="1">
+      <w:start w:val="1"/>
+      <w:numFmt w:val="bullet"/>
+      <w:lvlText w:val="o"/>
+      <w:lvlJc w:val="left"/>
+      <w:pPr>
+        <w:ind w:left="1440" w:hanging="360"/>
+      </w:pPr>
+      <w:rPr>
+        <w:rFonts w:ascii="Courier New" w:hAnsi="Courier New" w:cs="Courier New" w:hint="default"/>
+      </w:rPr>
+    </w:lvl>
+    <w:lvl w:ilvl="2" w:tplc="080A0005" w:tentative="1">
+      <w:start w:val="1"/>
+      <w:numFmt w:val="bullet"/>
+      <w:lvlText w:val=""/>
+      <w:lvlJc w:val="left"/>
+      <w:pPr>
+        <w:ind w:left="2160" w:hanging="360"/>
+      </w:pPr>
+      <w:rPr>
+        <w:rFonts w:ascii="Wingdings" w:hAnsi="Wingdings" w:hint="default"/>
+      </w:rPr>
+    </w:lvl>
+    <w:lvl w:ilvl="3" w:tplc="080A0001" w:tentative="1">
+      <w:start w:val="1"/>
+      <w:numFmt w:val="bullet"/>
+      <w:lvlText w:val=""/>
+      <w:lvlJc w:val="left"/>
+      <w:pPr>
+        <w:ind w:left="2880" w:hanging="360"/>
+      </w:pPr>
+      <w:rPr>
+        <w:rFonts w:ascii="Symbol" w:hAnsi="Symbol" w:hint="default"/>
+      </w:rPr>
+    </w:lvl>
+    <w:lvl w:ilvl="4" w:tplc="080A0003" w:tentative="1">
+      <w:start w:val="1"/>
+      <w:numFmt w:val="bullet"/>
+      <w:lvlText w:val="o"/>
+      <w:lvlJc w:val="left"/>
+      <w:pPr>
+        <w:ind w:left="3600" w:hanging="360"/>
+      </w:pPr>
+      <w:rPr>
+        <w:rFonts w:ascii="Courier New" w:hAnsi="Courier New" w:cs="Courier New" w:hint="default"/>
+      </w:rPr>
+    </w:lvl>
+    <w:lvl w:ilvl="5" w:tplc="080A0005" w:tentative="1">
+      <w:start w:val="1"/>
+      <w:numFmt w:val="bullet"/>
+      <w:lvlText w:val=""/>
+      <w:lvlJc w:val="left"/>
+      <w:pPr>
+        <w:ind w:left="4320" w:hanging="360"/>
+      </w:pPr>
+      <w:rPr>
+        <w:rFonts w:ascii="Wingdings" w:hAnsi="Wingdings" w:hint="default"/>
+      </w:rPr>
+    </w:lvl>
+    <w:lvl w:ilvl="6" w:tplc="080A0001" w:tentative="1">
+      <w:start w:val="1"/>
+      <w:numFmt w:val="bullet"/>
+      <w:lvlText w:val=""/>
+      <w:lvlJc w:val="left"/>
+      <w:pPr>
+        <w:ind w:left="5040" w:hanging="360"/>
+      </w:pPr>
+      <w:rPr>
+        <w:rFonts w:ascii="Symbol" w:hAnsi="Symbol" w:hint="default"/>
+      </w:rPr>
+    </w:lvl>
+    <w:lvl w:ilvl="7" w:tplc="080A0003" w:tentative="1">
+      <w:start w:val="1"/>
+      <w:numFmt w:val="bullet"/>
+      <w:lvlText w:val="o"/>
+      <w:lvlJc w:val="left"/>
+      <w:pPr>
+        <w:ind w:left="5760" w:hanging="360"/>
+      </w:pPr>
+      <w:rPr>
+        <w:rFonts w:ascii="Courier New" w:hAnsi="Courier New" w:cs="Courier New" w:hint="default"/>
+      </w:rPr>
+    </w:lvl>
+    <w:lvl w:ilvl="8" w:tplc="080A0005" w:tentative="1">
+      <w:start w:val="1"/>
+      <w:numFmt w:val="bullet"/>
+      <w:lvlText w:val=""/>
+      <w:lvlJc w:val="left"/>
+      <w:pPr>
+        <w:ind w:left="6480" w:hanging="360"/>
+      </w:pPr>
+      <w:rPr>
+        <w:rFonts w:ascii="Wingdings" w:hAnsi="Wingdings" w:hint="default"/>
+      </w:rPr>
+    </w:lvl>
+  </w:abstractNum>
   <w:num w:numId="1">
+    <w:abstractNumId w:val="4"/>
+  </w:num>
+  <w:num w:numId="2">
     <w:abstractNumId w:val="3"/>
   </w:num>
-  <w:num w:numId="2">
-    <w:abstractNumId w:val="2"/>
-  </w:num>
   <w:num w:numId="3">
-    <w:abstractNumId w:val="6"/>
+    <w:abstractNumId w:val="8"/>
   </w:num>
   <w:num w:numId="4">
     <w:abstractNumId w:val="0"/>
   </w:num>
   <w:num w:numId="5">
-    <w:abstractNumId w:val="8"/>
+    <w:abstractNumId w:val="10"/>
   </w:num>
   <w:num w:numId="6">
+    <w:abstractNumId w:val="2"/>
+  </w:num>
+  <w:num w:numId="7">
+    <w:abstractNumId w:val="9"/>
+  </w:num>
+  <w:num w:numId="8">
+    <w:abstractNumId w:val="7"/>
+  </w:num>
+  <w:num w:numId="9">
+    <w:abstractNumId w:val="6"/>
+  </w:num>
+  <w:num w:numId="10">
+    <w:abstractNumId w:val="11"/>
+  </w:num>
+  <w:num w:numId="11">
     <w:abstractNumId w:val="1"/>
   </w:num>
-  <w:num w:numId="7">
-    <w:abstractNumId w:val="7"/>
-  </w:num>
-  <w:num w:numId="8">
+  <w:num w:numId="12">
     <w:abstractNumId w:val="5"/>
-  </w:num>
-  <w:num w:numId="9">
-    <w:abstractNumId w:val="4"/>
   </w:num>
 </w:numbering>
 </file>
@@ -1947,7 +2248,7 @@
       </w:pPr>
     </w:pPrDefault>
   </w:docDefaults>
-  <w:latentStyles w:defLockedState="0" w:defUIPriority="99" w:defSemiHidden="0" w:defUnhideWhenUsed="0" w:defQFormat="0" w:count="375">
+  <w:latentStyles w:defLockedState="0" w:defUIPriority="99" w:defSemiHidden="0" w:defUnhideWhenUsed="0" w:defQFormat="0" w:count="376">
     <w:lsdException w:name="Normal" w:uiPriority="0" w:qFormat="1"/>
     <w:lsdException w:name="heading 1" w:uiPriority="9" w:qFormat="1"/>
     <w:lsdException w:name="heading 2" w:semiHidden="1" w:uiPriority="9" w:unhideWhenUsed="1" w:qFormat="1"/>
@@ -2053,7 +2354,6 @@
     <w:lsdException w:name="HTML Sample" w:semiHidden="1" w:unhideWhenUsed="1"/>
     <w:lsdException w:name="HTML Typewriter" w:semiHidden="1" w:unhideWhenUsed="1"/>
     <w:lsdException w:name="HTML Variable" w:semiHidden="1" w:unhideWhenUsed="1"/>
-    <w:lsdException w:name="Normal Table" w:semiHidden="1" w:unhideWhenUsed="1"/>
     <w:lsdException w:name="annotation subject" w:semiHidden="1" w:unhideWhenUsed="1"/>
     <w:lsdException w:name="No List" w:semiHidden="1" w:unhideWhenUsed="1"/>
     <w:lsdException w:name="Outline List 1" w:semiHidden="1" w:unhideWhenUsed="1"/>
@@ -2100,10 +2400,8 @@
     <w:lsdException w:name="Table Subtle 2" w:semiHidden="1" w:unhideWhenUsed="1"/>
     <w:lsdException w:name="Table Web 1" w:semiHidden="1" w:unhideWhenUsed="1"/>
     <w:lsdException w:name="Table Web 2" w:semiHidden="1" w:unhideWhenUsed="1"/>
-    <w:lsdException w:name="Table Web 3" w:semiHidden="1" w:unhideWhenUsed="1"/>
     <w:lsdException w:name="Balloon Text" w:semiHidden="1" w:unhideWhenUsed="1"/>
     <w:lsdException w:name="Table Grid" w:uiPriority="39"/>
-    <w:lsdException w:name="Table Theme" w:semiHidden="1" w:unhideWhenUsed="1"/>
     <w:lsdException w:name="Placeholder Text" w:semiHidden="1"/>
     <w:lsdException w:name="No Spacing" w:uiPriority="1" w:qFormat="1"/>
     <w:lsdException w:name="Light Shading" w:uiPriority="60"/>
@@ -2323,6 +2621,7 @@
     <w:lsdException w:name="Smart Hyperlink" w:semiHidden="1" w:unhideWhenUsed="1"/>
     <w:lsdException w:name="Hashtag" w:semiHidden="1" w:unhideWhenUsed="1"/>
     <w:lsdException w:name="Unresolved Mention" w:semiHidden="1" w:unhideWhenUsed="1"/>
+    <w:lsdException w:name="Smart Link" w:semiHidden="1" w:unhideWhenUsed="1"/>
   </w:latentStyles>
   <w:style w:type="paragraph" w:default="1" w:styleId="Normal">
     <w:name w:val="Normal"/>

</xml_diff>